<commit_message>
Completed iteration 1 QueryParser Documentation #30
</commit_message>
<xml_diff>
--- a/TEAM05_Iteration1Report.docx
+++ b/TEAM05_Iteration1Report.docx
@@ -147,6 +147,8 @@
         </w:rPr>
         <w:t>School of Computing</w:t>
       </w:r>
+      <w:bookmarkStart w:id="0" w:name="_GoBack"/>
+      <w:bookmarkEnd w:id="0"/>
     </w:p>
     <w:p>
       <w:pPr>
@@ -266,10 +268,10 @@
         <w:tblLook w:val="0000" w:firstRow="0" w:lastRow="0" w:firstColumn="0" w:lastColumn="0" w:noHBand="0" w:noVBand="0"/>
       </w:tblPr>
       <w:tblGrid>
-        <w:gridCol w:w="1873"/>
-        <w:gridCol w:w="1336"/>
-        <w:gridCol w:w="2635"/>
-        <w:gridCol w:w="3398"/>
+        <w:gridCol w:w="1863"/>
+        <w:gridCol w:w="1327"/>
+        <w:gridCol w:w="2599"/>
+        <w:gridCol w:w="3453"/>
       </w:tblGrid>
       <w:tr>
         <w:trPr>
@@ -511,7 +513,13 @@
               <w:spacing w:line="360" w:lineRule="auto"/>
             </w:pPr>
             <w:r>
-              <w:t>indrakesuma.hisyam@gmai.com</w:t>
+              <w:t>indrakesuma.hisyam@gmai</w:t>
+            </w:r>
+            <w:r>
+              <w:t>l</w:t>
+            </w:r>
+            <w:r>
+              <w:t>.com</w:t>
             </w:r>
           </w:p>
         </w:tc>
@@ -3701,7 +3709,7 @@
           <w:szCs w:val="32"/>
         </w:rPr>
       </w:pPr>
-      <w:bookmarkStart w:id="0" w:name="_Toc397463071"/>
+      <w:bookmarkStart w:id="1" w:name="_Toc397463071"/>
       <w:r>
         <w:br w:type="page"/>
       </w:r>
@@ -3721,7 +3729,7 @@
       <w:r>
         <w:t>SPA</w:t>
       </w:r>
-      <w:bookmarkEnd w:id="0"/>
+      <w:bookmarkEnd w:id="1"/>
     </w:p>
     <w:p>
       <w:pPr>
@@ -3753,23 +3761,7 @@
           <w:sz w:val="23"/>
           <w:szCs w:val="23"/>
         </w:rPr>
-        <w:t xml:space="preserve">of the SPA prototype in CS3201 as well as the changes we have made to the </w:t>
-      </w:r>
-      <w:proofErr w:type="gramStart"/>
-      <w:r>
-        <w:rPr>
-          <w:sz w:val="23"/>
-          <w:szCs w:val="23"/>
-        </w:rPr>
-        <w:t>prototype</w:t>
-      </w:r>
-      <w:proofErr w:type="gramEnd"/>
-      <w:r>
-        <w:rPr>
-          <w:sz w:val="23"/>
-          <w:szCs w:val="23"/>
-        </w:rPr>
-        <w:t xml:space="preserve">. </w:t>
+        <w:t xml:space="preserve">of the SPA prototype in CS3201 as well as the changes we have made to the prototype. </w:t>
       </w:r>
     </w:p>
     <w:p>
@@ -3789,11 +3781,11 @@
           <w:numId w:val="20"/>
         </w:numPr>
       </w:pPr>
-      <w:bookmarkStart w:id="1" w:name="_Toc397463072"/>
+      <w:bookmarkStart w:id="2" w:name="_Toc397463072"/>
       <w:r>
         <w:t>Architecture</w:t>
       </w:r>
-      <w:bookmarkEnd w:id="1"/>
+      <w:bookmarkEnd w:id="2"/>
       <w:r>
         <w:tab/>
       </w:r>
@@ -3904,7 +3896,7 @@
       <w:pPr>
         <w:pStyle w:val="Heading2"/>
       </w:pPr>
-      <w:bookmarkStart w:id="2" w:name="_Toc397463073"/>
+      <w:bookmarkStart w:id="3" w:name="_Toc397463073"/>
       <w:r>
         <w:lastRenderedPageBreak/>
         <w:t>1</w:t>
@@ -3919,7 +3911,7 @@
         <w:tab/>
         <w:t>Interaction</w:t>
       </w:r>
-      <w:bookmarkEnd w:id="2"/>
+      <w:bookmarkEnd w:id="3"/>
       <w:r>
         <w:t xml:space="preserve"> </w:t>
       </w:r>
@@ -4150,7 +4142,7 @@
       <w:pPr>
         <w:pStyle w:val="Heading2"/>
       </w:pPr>
-      <w:bookmarkStart w:id="3" w:name="_Toc397463074"/>
+      <w:bookmarkStart w:id="4" w:name="_Toc397463074"/>
       <w:r>
         <w:lastRenderedPageBreak/>
         <w:t>1.3</w:t>
@@ -4162,20 +4154,20 @@
         <w:tab/>
         <w:t>Development Plan</w:t>
       </w:r>
-      <w:bookmarkEnd w:id="3"/>
+      <w:bookmarkEnd w:id="4"/>
     </w:p>
     <w:p>
       <w:pPr>
         <w:pStyle w:val="Heading3"/>
       </w:pPr>
-      <w:bookmarkStart w:id="4" w:name="_Toc397463075"/>
+      <w:bookmarkStart w:id="5" w:name="_Toc397463075"/>
       <w:r>
         <w:t>1.3</w:t>
       </w:r>
       <w:r>
         <w:t>.1. For Whole Project</w:t>
       </w:r>
-      <w:bookmarkEnd w:id="4"/>
+      <w:bookmarkEnd w:id="5"/>
     </w:p>
     <w:p/>
     <w:p>
@@ -4187,14 +4179,14 @@
       <w:pPr>
         <w:pStyle w:val="Heading3"/>
       </w:pPr>
-      <w:bookmarkStart w:id="5" w:name="_Toc397463076"/>
+      <w:bookmarkStart w:id="6" w:name="_Toc397463076"/>
       <w:r>
         <w:t>1.3</w:t>
       </w:r>
       <w:r>
         <w:t>.2. For Iteration 1</w:t>
       </w:r>
-      <w:bookmarkEnd w:id="5"/>
+      <w:bookmarkEnd w:id="6"/>
     </w:p>
     <w:p>
       <w:pPr>
@@ -4217,7 +4209,7 @@
         <w:pStyle w:val="Heading1"/>
         <w:jc w:val="center"/>
       </w:pPr>
-      <w:bookmarkStart w:id="6" w:name="_Toc397463077"/>
+      <w:bookmarkStart w:id="7" w:name="_Toc397463077"/>
       <w:r>
         <w:lastRenderedPageBreak/>
         <w:t>2</w:t>
@@ -4225,15 +4217,15 @@
       <w:r>
         <w:t>. Components</w:t>
       </w:r>
-      <w:bookmarkEnd w:id="6"/>
+      <w:bookmarkEnd w:id="7"/>
     </w:p>
     <w:p>
       <w:pPr>
         <w:pStyle w:val="Heading2"/>
       </w:pPr>
-      <w:bookmarkStart w:id="7" w:name="_Toc384845072"/>
-      <w:bookmarkStart w:id="8" w:name="_Toc385275806"/>
-      <w:bookmarkStart w:id="9" w:name="_Toc397463078"/>
+      <w:bookmarkStart w:id="8" w:name="_Toc384845072"/>
+      <w:bookmarkStart w:id="9" w:name="_Toc385275806"/>
+      <w:bookmarkStart w:id="10" w:name="_Toc397463078"/>
       <w:r>
         <w:t>2</w:t>
       </w:r>
@@ -4252,9 +4244,9 @@
       <w:r>
         <w:t>arser</w:t>
       </w:r>
-      <w:bookmarkEnd w:id="7"/>
       <w:bookmarkEnd w:id="8"/>
       <w:bookmarkEnd w:id="9"/>
+      <w:bookmarkEnd w:id="10"/>
       <w:r>
         <w:br/>
       </w:r>
@@ -4629,8 +4621,8 @@
           <w:szCs w:val="28"/>
         </w:rPr>
       </w:pPr>
-      <w:bookmarkStart w:id="10" w:name="_Toc384845073"/>
-      <w:bookmarkStart w:id="11" w:name="_Toc385275807"/>
+      <w:bookmarkStart w:id="11" w:name="_Toc384845073"/>
+      <w:bookmarkStart w:id="12" w:name="_Toc385275807"/>
       <w:r>
         <w:br w:type="page"/>
       </w:r>
@@ -4639,7 +4631,7 @@
       <w:pPr>
         <w:pStyle w:val="Heading2"/>
       </w:pPr>
-      <w:bookmarkStart w:id="12" w:name="_Toc397463079"/>
+      <w:bookmarkStart w:id="13" w:name="_Toc397463079"/>
       <w:r>
         <w:lastRenderedPageBreak/>
         <w:t>2</w:t>
@@ -4653,18 +4645,18 @@
       <w:r>
         <w:t xml:space="preserve"> P</w:t>
       </w:r>
-      <w:bookmarkEnd w:id="10"/>
       <w:bookmarkEnd w:id="11"/>
+      <w:bookmarkEnd w:id="12"/>
       <w:r>
         <w:t>KB</w:t>
       </w:r>
-      <w:bookmarkEnd w:id="12"/>
+      <w:bookmarkEnd w:id="13"/>
     </w:p>
     <w:p>
       <w:pPr>
         <w:jc w:val="both"/>
       </w:pPr>
-      <w:bookmarkStart w:id="13" w:name="_Toc384845074"/>
+      <w:bookmarkStart w:id="14" w:name="_Toc384845074"/>
       <w:r>
         <w:t xml:space="preserve">PKB is implemented using the singleton pattern. One instance of PKB will be initialised during the construction phase of the UI (which is </w:t>
       </w:r>
@@ -5326,7 +5318,7 @@
           <w:tab w:val="left" w:pos="5239"/>
         </w:tabs>
       </w:pPr>
-      <w:bookmarkStart w:id="14" w:name="_Toc385275808"/>
+      <w:bookmarkStart w:id="15" w:name="_Toc385275808"/>
     </w:p>
     <w:p>
       <w:pPr>
@@ -6547,12 +6539,12 @@
       <w:pPr>
         <w:pStyle w:val="Heading2"/>
       </w:pPr>
-      <w:bookmarkStart w:id="15" w:name="_Toc397463080"/>
+      <w:bookmarkStart w:id="16" w:name="_Toc397463080"/>
       <w:r>
         <w:lastRenderedPageBreak/>
         <w:t>2.3. Design Extractor</w:t>
       </w:r>
-      <w:bookmarkEnd w:id="15"/>
+      <w:bookmarkEnd w:id="16"/>
     </w:p>
     <w:p>
       <w:pPr>
@@ -6580,7 +6572,7 @@
         <w:pStyle w:val="Heading2"/>
         <w:jc w:val="both"/>
       </w:pPr>
-      <w:bookmarkStart w:id="16" w:name="_Toc397463081"/>
+      <w:bookmarkStart w:id="17" w:name="_Toc397463081"/>
       <w:r>
         <w:lastRenderedPageBreak/>
         <w:t>2.4</w:t>
@@ -6591,9 +6583,9 @@
       <w:r>
         <w:t xml:space="preserve"> Query Processor</w:t>
       </w:r>
-      <w:bookmarkEnd w:id="13"/>
       <w:bookmarkEnd w:id="14"/>
-      <w:bookmarkEnd w:id="16"/>
+      <w:bookmarkEnd w:id="15"/>
+      <w:bookmarkEnd w:id="17"/>
     </w:p>
     <w:p>
       <w:pPr>
@@ -6611,7 +6603,7 @@
         <w:pStyle w:val="Heading3"/>
         <w:jc w:val="both"/>
       </w:pPr>
-      <w:bookmarkStart w:id="17" w:name="_Toc397463082"/>
+      <w:bookmarkStart w:id="18" w:name="_Toc397463082"/>
       <w:r>
         <w:t>2</w:t>
       </w:r>
@@ -6627,7 +6619,7 @@
       <w:r>
         <w:t>rocessor</w:t>
       </w:r>
-      <w:bookmarkEnd w:id="17"/>
+      <w:bookmarkEnd w:id="18"/>
     </w:p>
     <w:p>
       <w:pPr>
@@ -6783,7 +6775,7 @@
         <w:pStyle w:val="Heading3"/>
         <w:jc w:val="both"/>
       </w:pPr>
-      <w:bookmarkStart w:id="18" w:name="_Toc397463083"/>
+      <w:bookmarkStart w:id="19" w:name="_Toc397463083"/>
       <w:r>
         <w:t>2</w:t>
       </w:r>
@@ -6793,7 +6785,7 @@
       <w:r>
         <w:t>.2 Query Parser</w:t>
       </w:r>
-      <w:bookmarkEnd w:id="18"/>
+      <w:bookmarkEnd w:id="19"/>
     </w:p>
     <w:p>
       <w:pPr>
@@ -7844,10 +7836,7 @@
       </w:tr>
     </w:tbl>
     <w:p/>
-    <w:p>
-      <w:bookmarkStart w:id="19" w:name="_GoBack"/>
-      <w:bookmarkEnd w:id="19"/>
-    </w:p>
+    <w:p/>
     <w:p>
       <w:pPr>
         <w:jc w:val="both"/>
@@ -8636,55 +8625,371 @@
         <w:t>When the controller calls the parsing function, the function will return a query object. This object will then be passed to query evaluator.</w:t>
       </w:r>
     </w:p>
-    <w:p/>
-    <w:p/>
     <w:p>
       <w:pPr>
         <w:jc w:val="both"/>
-        <w:rPr>
-          <w:b/>
-        </w:rPr>
       </w:pPr>
     </w:p>
     <w:p>
       <w:pPr>
         <w:jc w:val="both"/>
-        <w:rPr>
-          <w:b/>
-        </w:rPr>
-      </w:pPr>
+      </w:pPr>
+      <w:r>
+        <w:t xml:space="preserve">For with-clause, Query parser with detect the </w:t>
+      </w:r>
+      <w:r>
+        <w:t>conditions whether they are valid</w:t>
+      </w:r>
+      <w:r>
+        <w:t>.</w:t>
+      </w:r>
     </w:p>
     <w:p>
       <w:pPr>
         <w:jc w:val="both"/>
-        <w:rPr>
-          <w:b/>
-        </w:rPr>
-      </w:pPr>
+      </w:pPr>
+      <w:r>
+        <w:t>For example:</w:t>
+      </w:r>
     </w:p>
     <w:p>
       <w:pPr>
         <w:jc w:val="both"/>
-        <w:rPr>
-          <w:b/>
-        </w:rPr>
-      </w:pPr>
+      </w:pPr>
+      <w:r>
+        <w:t>p</w:t>
+      </w:r>
+      <w:r>
+        <w:t xml:space="preserve">rocedure </w:t>
+      </w:r>
+      <w:proofErr w:type="spellStart"/>
+      <w:r>
+        <w:t>p</w:t>
+      </w:r>
+      <w:proofErr w:type="gramStart"/>
+      <w:r>
+        <w:t>,q</w:t>
+      </w:r>
+      <w:proofErr w:type="spellEnd"/>
+      <w:proofErr w:type="gramEnd"/>
+      <w:r>
+        <w:t>; Select q such that Calls (</w:t>
+      </w:r>
+      <w:proofErr w:type="spellStart"/>
+      <w:r>
+        <w:t>p,q</w:t>
+      </w:r>
+      <w:proofErr w:type="spellEnd"/>
+      <w:r>
+        <w:t xml:space="preserve">) with </w:t>
+      </w:r>
+      <w:proofErr w:type="spellStart"/>
+      <w:r>
+        <w:t>p.procName</w:t>
+      </w:r>
+      <w:proofErr w:type="spellEnd"/>
+      <w:r>
+        <w:t>=”Second”</w:t>
+      </w:r>
     </w:p>
     <w:p>
       <w:pPr>
         <w:jc w:val="both"/>
-        <w:rPr>
-          <w:b/>
-        </w:rPr>
-      </w:pPr>
-    </w:p>
-    <w:p/>
+      </w:pPr>
+      <w:proofErr w:type="spellStart"/>
+      <w:r>
+        <w:t>p.procName</w:t>
+      </w:r>
+      <w:proofErr w:type="spellEnd"/>
+      <w:r>
+        <w:t xml:space="preserve"> </w:t>
+      </w:r>
+      <w:proofErr w:type="gramStart"/>
+      <w:r>
+        <w:t>=</w:t>
+      </w:r>
+      <w:r>
+        <w:t xml:space="preserve"> </w:t>
+      </w:r>
+      <w:r>
+        <w:t>”</w:t>
+      </w:r>
+      <w:proofErr w:type="gramEnd"/>
+      <w:r>
+        <w:t>Second”</w:t>
+      </w:r>
+      <w:r>
+        <w:t xml:space="preserve"> will be parsed into two parts, left-hand-side and right-hand-side.</w:t>
+      </w:r>
+    </w:p>
+    <w:p>
+      <w:pPr>
+        <w:jc w:val="both"/>
+      </w:pPr>
+      <w:r>
+        <w:t>Right-hand-side includes “Second” and will be stored in token/argument-2 in a relationship object.</w:t>
+      </w:r>
+    </w:p>
+    <w:p>
+      <w:pPr>
+        <w:jc w:val="both"/>
+      </w:pPr>
+      <w:r>
+        <w:t>Left-hand-side include</w:t>
+      </w:r>
+      <w:r>
+        <w:t>s</w:t>
+      </w:r>
+      <w:r>
+        <w:t xml:space="preserve"> </w:t>
+      </w:r>
+      <w:proofErr w:type="spellStart"/>
+      <w:r>
+        <w:t>p.pro</w:t>
+      </w:r>
+      <w:r>
+        <w:t>cName</w:t>
+      </w:r>
+      <w:proofErr w:type="spellEnd"/>
+      <w:r>
+        <w:t xml:space="preserve"> and will be stored in token/argument-1 if token is valid. S</w:t>
+      </w:r>
+      <w:r>
+        <w:t xml:space="preserve">ynonym p will be checked against the map whether it exists. Since the attribute name is </w:t>
+      </w:r>
+      <w:proofErr w:type="spellStart"/>
+      <w:r>
+        <w:t>procName</w:t>
+      </w:r>
+      <w:proofErr w:type="spellEnd"/>
+      <w:r>
+        <w:t>, it will also be checked on whether it is of type procedure. If it passes both validations, then the query is valid and stored in the relationship below:</w:t>
+      </w:r>
+    </w:p>
+    <w:tbl>
+      <w:tblPr>
+        <w:tblStyle w:val="TableGrid"/>
+        <w:tblW w:w="0" w:type="auto"/>
+        <w:jc w:val="center"/>
+        <w:tblLook w:val="04A0" w:firstRow="1" w:lastRow="0" w:firstColumn="1" w:lastColumn="0" w:noHBand="0" w:noVBand="1"/>
+      </w:tblPr>
+      <w:tblGrid>
+        <w:gridCol w:w="2289"/>
+        <w:gridCol w:w="2280"/>
+      </w:tblGrid>
+      <w:tr>
+        <w:trPr>
+          <w:trHeight w:val="148"/>
+          <w:jc w:val="center"/>
+        </w:trPr>
+        <w:tc>
+          <w:tcPr>
+            <w:tcW w:w="4569" w:type="dxa"/>
+            <w:gridSpan w:val="2"/>
+            <w:tcBorders>
+              <w:top w:val="single" w:sz="4" w:space="0" w:color="auto"/>
+              <w:left w:val="single" w:sz="4" w:space="0" w:color="auto"/>
+              <w:bottom w:val="single" w:sz="4" w:space="0" w:color="auto"/>
+              <w:right w:val="single" w:sz="4" w:space="0" w:color="auto"/>
+            </w:tcBorders>
+            <w:vAlign w:val="center"/>
+            <w:hideMark/>
+          </w:tcPr>
+          <w:p>
+            <w:pPr>
+              <w:jc w:val="both"/>
+            </w:pPr>
+            <w:r>
+              <w:t>rel2</w:t>
+            </w:r>
+          </w:p>
+        </w:tc>
+      </w:tr>
+      <w:tr>
+        <w:trPr>
+          <w:trHeight w:val="302"/>
+          <w:jc w:val="center"/>
+        </w:trPr>
+        <w:tc>
+          <w:tcPr>
+            <w:tcW w:w="2289" w:type="dxa"/>
+            <w:tcBorders>
+              <w:top w:val="single" w:sz="4" w:space="0" w:color="auto"/>
+              <w:left w:val="single" w:sz="4" w:space="0" w:color="auto"/>
+              <w:bottom w:val="single" w:sz="4" w:space="0" w:color="auto"/>
+              <w:right w:val="single" w:sz="4" w:space="0" w:color="auto"/>
+            </w:tcBorders>
+            <w:vAlign w:val="center"/>
+            <w:hideMark/>
+          </w:tcPr>
+          <w:p>
+            <w:pPr>
+              <w:jc w:val="both"/>
+            </w:pPr>
+            <w:r>
+              <w:t>relationship-type</w:t>
+            </w:r>
+          </w:p>
+        </w:tc>
+        <w:tc>
+          <w:tcPr>
+            <w:tcW w:w="2280" w:type="dxa"/>
+            <w:tcBorders>
+              <w:top w:val="single" w:sz="4" w:space="0" w:color="auto"/>
+              <w:left w:val="single" w:sz="4" w:space="0" w:color="auto"/>
+              <w:bottom w:val="single" w:sz="4" w:space="0" w:color="auto"/>
+              <w:right w:val="single" w:sz="4" w:space="0" w:color="auto"/>
+            </w:tcBorders>
+            <w:vAlign w:val="center"/>
+            <w:hideMark/>
+          </w:tcPr>
+          <w:p>
+            <w:pPr>
+              <w:jc w:val="both"/>
+            </w:pPr>
+            <w:r>
+              <w:t>WITH</w:t>
+            </w:r>
+          </w:p>
+        </w:tc>
+      </w:tr>
+      <w:tr>
+        <w:trPr>
+          <w:trHeight w:val="302"/>
+          <w:jc w:val="center"/>
+        </w:trPr>
+        <w:tc>
+          <w:tcPr>
+            <w:tcW w:w="2289" w:type="dxa"/>
+            <w:tcBorders>
+              <w:top w:val="single" w:sz="4" w:space="0" w:color="auto"/>
+              <w:left w:val="single" w:sz="4" w:space="0" w:color="auto"/>
+              <w:bottom w:val="single" w:sz="4" w:space="0" w:color="auto"/>
+              <w:right w:val="single" w:sz="4" w:space="0" w:color="auto"/>
+            </w:tcBorders>
+            <w:vAlign w:val="center"/>
+            <w:hideMark/>
+          </w:tcPr>
+          <w:p>
+            <w:pPr>
+              <w:jc w:val="both"/>
+            </w:pPr>
+            <w:r>
+              <w:t>argument-1</w:t>
+            </w:r>
+          </w:p>
+        </w:tc>
+        <w:tc>
+          <w:tcPr>
+            <w:tcW w:w="2280" w:type="dxa"/>
+            <w:tcBorders>
+              <w:top w:val="single" w:sz="4" w:space="0" w:color="auto"/>
+              <w:left w:val="single" w:sz="4" w:space="0" w:color="auto"/>
+              <w:bottom w:val="single" w:sz="4" w:space="0" w:color="auto"/>
+              <w:right w:val="single" w:sz="4" w:space="0" w:color="auto"/>
+            </w:tcBorders>
+            <w:vAlign w:val="center"/>
+            <w:hideMark/>
+          </w:tcPr>
+          <w:p>
+            <w:pPr>
+              <w:jc w:val="both"/>
+            </w:pPr>
+            <w:r>
+              <w:t>p</w:t>
+            </w:r>
+          </w:p>
+        </w:tc>
+      </w:tr>
+      <w:tr>
+        <w:trPr>
+          <w:trHeight w:val="302"/>
+          <w:jc w:val="center"/>
+        </w:trPr>
+        <w:tc>
+          <w:tcPr>
+            <w:tcW w:w="2289" w:type="dxa"/>
+            <w:tcBorders>
+              <w:top w:val="single" w:sz="4" w:space="0" w:color="auto"/>
+              <w:left w:val="single" w:sz="4" w:space="0" w:color="auto"/>
+              <w:bottom w:val="single" w:sz="4" w:space="0" w:color="auto"/>
+              <w:right w:val="single" w:sz="4" w:space="0" w:color="auto"/>
+            </w:tcBorders>
+            <w:vAlign w:val="center"/>
+            <w:hideMark/>
+          </w:tcPr>
+          <w:p>
+            <w:pPr>
+              <w:jc w:val="both"/>
+            </w:pPr>
+            <w:r>
+              <w:t>argument-2</w:t>
+            </w:r>
+          </w:p>
+        </w:tc>
+        <w:tc>
+          <w:tcPr>
+            <w:tcW w:w="2280" w:type="dxa"/>
+            <w:tcBorders>
+              <w:top w:val="single" w:sz="4" w:space="0" w:color="auto"/>
+              <w:left w:val="single" w:sz="4" w:space="0" w:color="auto"/>
+              <w:bottom w:val="single" w:sz="4" w:space="0" w:color="auto"/>
+              <w:right w:val="single" w:sz="4" w:space="0" w:color="auto"/>
+            </w:tcBorders>
+            <w:vAlign w:val="center"/>
+            <w:hideMark/>
+          </w:tcPr>
+          <w:p>
+            <w:pPr>
+              <w:jc w:val="both"/>
+            </w:pPr>
+            <w:r>
+              <w:t>“Second”</w:t>
+            </w:r>
+          </w:p>
+        </w:tc>
+      </w:tr>
+    </w:tbl>
+    <w:p>
+      <w:pPr>
+        <w:jc w:val="both"/>
+      </w:pPr>
+    </w:p>
+    <w:p>
+      <w:pPr>
+        <w:jc w:val="both"/>
+      </w:pPr>
+      <w:proofErr w:type="spellStart"/>
+      <w:proofErr w:type="gramStart"/>
+      <w:r>
+        <w:t>procName</w:t>
+      </w:r>
+      <w:proofErr w:type="spellEnd"/>
+      <w:proofErr w:type="gramEnd"/>
+      <w:r>
+        <w:t xml:space="preserve"> is not stored because it is known that a synonym of type procedure can only have </w:t>
+      </w:r>
+      <w:proofErr w:type="spellStart"/>
+      <w:r>
+        <w:t>procName</w:t>
+      </w:r>
+      <w:proofErr w:type="spellEnd"/>
+      <w:r>
+        <w:t xml:space="preserve"> as its attribute name.</w:t>
+      </w:r>
+    </w:p>
+    <w:p>
+      <w:r>
+        <w:br w:type="page"/>
+      </w:r>
+    </w:p>
     <w:p>
       <w:pPr>
         <w:pStyle w:val="Heading3"/>
       </w:pPr>
       <w:bookmarkStart w:id="20" w:name="_Toc397463084"/>
       <w:r>
+        <w:lastRenderedPageBreak/>
         <w:t>2.4</w:t>
       </w:r>
       <w:r>
@@ -8942,15 +9247,7 @@
           <w:sz w:val="23"/>
           <w:szCs w:val="23"/>
         </w:rPr>
-        <w:t xml:space="preserve">The internal workings of the two functions are similar, and are separated into the following relationship types: FOLLOWS, PARENT, FOLLOWSSTAR, PARENTSTAR, MODIFIES and USES. The </w:t>
-      </w:r>
-      <w:r>
-        <w:rPr>
-          <w:sz w:val="23"/>
-          <w:szCs w:val="23"/>
-        </w:rPr>
-        <w:lastRenderedPageBreak/>
-        <w:t xml:space="preserve">PKB functions to get the correct answers are then called respectively. </w:t>
+        <w:t xml:space="preserve">The internal workings of the two functions are similar, and are separated into the following relationship types: FOLLOWS, PARENT, FOLLOWSSTAR, PARENTSTAR, MODIFIES and USES. The PKB functions to get the correct answers are then called respectively. </w:t>
       </w:r>
       <w:proofErr w:type="gramStart"/>
       <w:r>
@@ -9207,6 +9504,7 @@
         <w:rPr>
           <w:color w:val="auto"/>
         </w:rPr>
+        <w:lastRenderedPageBreak/>
         <w:t>cater</w:t>
       </w:r>
       <w:proofErr w:type="gramEnd"/>
@@ -23440,7 +23738,7 @@
           <w:rPr>
             <w:noProof/>
           </w:rPr>
-          <w:t>18</w:t>
+          <w:t>2</w:t>
         </w:r>
         <w:r>
           <w:rPr>
@@ -28425,7 +28723,7 @@
 </file>
 
 <file path=customXml/itemProps2.xml><?xml version="1.0" encoding="utf-8"?>
-<ds:datastoreItem xmlns:ds="http://schemas.openxmlformats.org/officeDocument/2006/customXml" ds:itemID="{311E3C33-6471-487C-A9F1-3B42ADFE8A7C}">
+<ds:datastoreItem xmlns:ds="http://schemas.openxmlformats.org/officeDocument/2006/customXml" ds:itemID="{22CBB484-E565-4251-9580-CEA1903BB114}">
   <ds:schemaRefs>
     <ds:schemaRef ds:uri="http://schemas.openxmlformats.org/officeDocument/2006/bibliography"/>
   </ds:schemaRefs>

</xml_diff>

<commit_message>
PKB report part #31
</commit_message>
<xml_diff>
--- a/TEAM05_Iteration1Report.docx
+++ b/TEAM05_Iteration1Report.docx
@@ -30,7 +30,7 @@
           <w:rFonts w:asciiTheme="minorHAnsi" w:hAnsiTheme="minorHAnsi"/>
           <w:noProof/>
           <w:sz w:val="36"/>
-          <w:lang w:val="en-SG" w:eastAsia="en-SG"/>
+          <w:lang w:val="en-SG" w:eastAsia="zh-CN"/>
         </w:rPr>
         <w:drawing>
           <wp:inline distT="0" distB="0" distL="0" distR="0" wp14:anchorId="5701071F" wp14:editId="5D7B1830">
@@ -933,7 +933,12 @@
             <w:pStyle w:val="TOCHeading"/>
           </w:pPr>
           <w:r>
-            <w:t>Contents</w:t>
+            <w:t>Co</w:t>
+          </w:r>
+          <w:bookmarkStart w:id="0" w:name="_GoBack"/>
+          <w:bookmarkEnd w:id="0"/>
+          <w:r>
+            <w:t>ntents</w:t>
           </w:r>
         </w:p>
         <w:p>
@@ -944,7 +949,7 @@
             </w:tabs>
             <w:rPr>
               <w:noProof/>
-              <w:lang w:val="en-SG" w:eastAsia="en-SG"/>
+              <w:lang w:val="en-SG" w:eastAsia="zh-CN"/>
             </w:rPr>
           </w:pPr>
           <w:r>
@@ -956,7 +961,7 @@
           <w:r>
             <w:fldChar w:fldCharType="separate"/>
           </w:r>
-          <w:hyperlink w:anchor="_Toc397463071" w:history="1">
+          <w:hyperlink w:anchor="_Toc397883839" w:history="1">
             <w:r>
               <w:rPr>
                 <w:rStyle w:val="Hyperlink"/>
@@ -983,7 +988,7 @@
                 <w:noProof/>
                 <w:webHidden/>
               </w:rPr>
-              <w:instrText xml:space="preserve"> PAGEREF _Toc397463071 \h </w:instrText>
+              <w:instrText xml:space="preserve"> PAGEREF _Toc397883839 \h </w:instrText>
             </w:r>
             <w:r>
               <w:rPr>
@@ -1003,7 +1008,7 @@
                 <w:noProof/>
                 <w:webHidden/>
               </w:rPr>
-              <w:t>3</w:t>
+              <w:t>4</w:t>
             </w:r>
             <w:r>
               <w:rPr>
@@ -1023,10 +1028,10 @@
             </w:tabs>
             <w:rPr>
               <w:noProof/>
-              <w:lang w:val="en-SG" w:eastAsia="en-SG"/>
+              <w:lang w:val="en-SG" w:eastAsia="zh-CN"/>
             </w:rPr>
           </w:pPr>
-          <w:hyperlink w:anchor="_Toc397463072" w:history="1">
+          <w:hyperlink w:anchor="_Toc397883840" w:history="1">
             <w:r>
               <w:rPr>
                 <w:rStyle w:val="Hyperlink"/>
@@ -1037,7 +1042,7 @@
             <w:r>
               <w:rPr>
                 <w:noProof/>
-                <w:lang w:val="en-SG" w:eastAsia="en-SG"/>
+                <w:lang w:val="en-SG" w:eastAsia="zh-CN"/>
               </w:rPr>
               <w:tab/>
             </w:r>
@@ -1067,7 +1072,7 @@
                 <w:noProof/>
                 <w:webHidden/>
               </w:rPr>
-              <w:instrText xml:space="preserve"> PAGEREF _Toc397463072 \h </w:instrText>
+              <w:instrText xml:space="preserve"> PAGEREF _Toc397883840 \h </w:instrText>
             </w:r>
             <w:r>
               <w:rPr>
@@ -1087,7 +1092,7 @@
                 <w:noProof/>
                 <w:webHidden/>
               </w:rPr>
-              <w:t>3</w:t>
+              <w:t>4</w:t>
             </w:r>
             <w:r>
               <w:rPr>
@@ -1107,10 +1112,10 @@
             </w:tabs>
             <w:rPr>
               <w:noProof/>
-              <w:lang w:val="en-SG" w:eastAsia="en-SG"/>
+              <w:lang w:val="en-SG" w:eastAsia="zh-CN"/>
             </w:rPr>
           </w:pPr>
-          <w:hyperlink w:anchor="_Toc397463073" w:history="1">
+          <w:hyperlink w:anchor="_Toc397883841" w:history="1">
             <w:r>
               <w:rPr>
                 <w:rStyle w:val="Hyperlink"/>
@@ -1121,7 +1126,7 @@
             <w:r>
               <w:rPr>
                 <w:noProof/>
-                <w:lang w:val="en-SG" w:eastAsia="en-SG"/>
+                <w:lang w:val="en-SG" w:eastAsia="zh-CN"/>
               </w:rPr>
               <w:tab/>
             </w:r>
@@ -1151,7 +1156,7 @@
                 <w:noProof/>
                 <w:webHidden/>
               </w:rPr>
-              <w:instrText xml:space="preserve"> PAGEREF _Toc397463073 \h </w:instrText>
+              <w:instrText xml:space="preserve"> PAGEREF _Toc397883841 \h </w:instrText>
             </w:r>
             <w:r>
               <w:rPr>
@@ -1191,10 +1196,10 @@
             </w:tabs>
             <w:rPr>
               <w:noProof/>
-              <w:lang w:val="en-SG" w:eastAsia="en-SG"/>
+              <w:lang w:val="en-SG" w:eastAsia="zh-CN"/>
             </w:rPr>
           </w:pPr>
-          <w:hyperlink w:anchor="_Toc397463074" w:history="1">
+          <w:hyperlink w:anchor="_Toc397883842" w:history="1">
             <w:r>
               <w:rPr>
                 <w:rStyle w:val="Hyperlink"/>
@@ -1205,7 +1210,7 @@
             <w:r>
               <w:rPr>
                 <w:noProof/>
-                <w:lang w:val="en-SG" w:eastAsia="en-SG"/>
+                <w:lang w:val="en-SG" w:eastAsia="zh-CN"/>
               </w:rPr>
               <w:tab/>
             </w:r>
@@ -1235,7 +1240,7 @@
                 <w:noProof/>
                 <w:webHidden/>
               </w:rPr>
-              <w:instrText xml:space="preserve"> PAGEREF _Toc397463074 \h </w:instrText>
+              <w:instrText xml:space="preserve"> PAGEREF _Toc397883842 \h </w:instrText>
             </w:r>
             <w:r>
               <w:rPr>
@@ -1274,10 +1279,10 @@
             </w:tabs>
             <w:rPr>
               <w:noProof/>
-              <w:lang w:val="en-SG" w:eastAsia="en-SG"/>
+              <w:lang w:val="en-SG" w:eastAsia="zh-CN"/>
             </w:rPr>
           </w:pPr>
-          <w:hyperlink w:anchor="_Toc397463075" w:history="1">
+          <w:hyperlink w:anchor="_Toc397883843" w:history="1">
             <w:r>
               <w:rPr>
                 <w:rStyle w:val="Hyperlink"/>
@@ -1304,7 +1309,7 @@
                 <w:noProof/>
                 <w:webHidden/>
               </w:rPr>
-              <w:instrText xml:space="preserve"> PAGEREF _Toc397463075 \h </w:instrText>
+              <w:instrText xml:space="preserve"> PAGEREF _Toc397883843 \h </w:instrText>
             </w:r>
             <w:r>
               <w:rPr>
@@ -1343,10 +1348,10 @@
             </w:tabs>
             <w:rPr>
               <w:noProof/>
-              <w:lang w:val="en-SG" w:eastAsia="en-SG"/>
+              <w:lang w:val="en-SG" w:eastAsia="zh-CN"/>
             </w:rPr>
           </w:pPr>
-          <w:hyperlink w:anchor="_Toc397463076" w:history="1">
+          <w:hyperlink w:anchor="_Toc397883844" w:history="1">
             <w:r>
               <w:rPr>
                 <w:rStyle w:val="Hyperlink"/>
@@ -1373,7 +1378,7 @@
                 <w:noProof/>
                 <w:webHidden/>
               </w:rPr>
-              <w:instrText xml:space="preserve"> PAGEREF _Toc397463076 \h </w:instrText>
+              <w:instrText xml:space="preserve"> PAGEREF _Toc397883844 \h </w:instrText>
             </w:r>
             <w:r>
               <w:rPr>
@@ -1412,10 +1417,10 @@
             </w:tabs>
             <w:rPr>
               <w:noProof/>
-              <w:lang w:val="en-SG" w:eastAsia="en-SG"/>
+              <w:lang w:val="en-SG" w:eastAsia="zh-CN"/>
             </w:rPr>
           </w:pPr>
-          <w:hyperlink w:anchor="_Toc397463077" w:history="1">
+          <w:hyperlink w:anchor="_Toc397883845" w:history="1">
             <w:r>
               <w:rPr>
                 <w:rStyle w:val="Hyperlink"/>
@@ -1442,7 +1447,7 @@
                 <w:noProof/>
                 <w:webHidden/>
               </w:rPr>
-              <w:instrText xml:space="preserve"> PAGEREF _Toc397463077 \h </w:instrText>
+              <w:instrText xml:space="preserve"> PAGEREF _Toc397883845 \h </w:instrText>
             </w:r>
             <w:r>
               <w:rPr>
@@ -1481,10 +1486,10 @@
             </w:tabs>
             <w:rPr>
               <w:noProof/>
-              <w:lang w:val="en-SG" w:eastAsia="en-SG"/>
+              <w:lang w:val="en-SG" w:eastAsia="zh-CN"/>
             </w:rPr>
           </w:pPr>
-          <w:hyperlink w:anchor="_Toc397463078" w:history="1">
+          <w:hyperlink w:anchor="_Toc397883846" w:history="1">
             <w:r>
               <w:rPr>
                 <w:rStyle w:val="Hyperlink"/>
@@ -1511,7 +1516,7 @@
                 <w:noProof/>
                 <w:webHidden/>
               </w:rPr>
-              <w:instrText xml:space="preserve"> PAGEREF _Toc397463078 \h </w:instrText>
+              <w:instrText xml:space="preserve"> PAGEREF _Toc397883846 \h </w:instrText>
             </w:r>
             <w:r>
               <w:rPr>
@@ -1550,10 +1555,10 @@
             </w:tabs>
             <w:rPr>
               <w:noProof/>
-              <w:lang w:val="en-SG" w:eastAsia="en-SG"/>
+              <w:lang w:val="en-SG" w:eastAsia="zh-CN"/>
             </w:rPr>
           </w:pPr>
-          <w:hyperlink w:anchor="_Toc397463079" w:history="1">
+          <w:hyperlink w:anchor="_Toc397883847" w:history="1">
             <w:r>
               <w:rPr>
                 <w:rStyle w:val="Hyperlink"/>
@@ -1580,7 +1585,7 @@
                 <w:noProof/>
                 <w:webHidden/>
               </w:rPr>
-              <w:instrText xml:space="preserve"> PAGEREF _Toc397463079 \h </w:instrText>
+              <w:instrText xml:space="preserve"> PAGEREF _Toc397883847 \h </w:instrText>
             </w:r>
             <w:r>
               <w:rPr>
@@ -1619,10 +1624,10 @@
             </w:tabs>
             <w:rPr>
               <w:noProof/>
-              <w:lang w:val="en-SG" w:eastAsia="en-SG"/>
+              <w:lang w:val="en-SG" w:eastAsia="zh-CN"/>
             </w:rPr>
           </w:pPr>
-          <w:hyperlink w:anchor="_Toc397463080" w:history="1">
+          <w:hyperlink w:anchor="_Toc397883848" w:history="1">
             <w:r>
               <w:rPr>
                 <w:rStyle w:val="Hyperlink"/>
@@ -1649,7 +1654,7 @@
                 <w:noProof/>
                 <w:webHidden/>
               </w:rPr>
-              <w:instrText xml:space="preserve"> PAGEREF _Toc397463080 \h </w:instrText>
+              <w:instrText xml:space="preserve"> PAGEREF _Toc397883848 \h </w:instrText>
             </w:r>
             <w:r>
               <w:rPr>
@@ -1688,10 +1693,10 @@
             </w:tabs>
             <w:rPr>
               <w:noProof/>
-              <w:lang w:val="en-SG" w:eastAsia="en-SG"/>
+              <w:lang w:val="en-SG" w:eastAsia="zh-CN"/>
             </w:rPr>
           </w:pPr>
-          <w:hyperlink w:anchor="_Toc397463081" w:history="1">
+          <w:hyperlink w:anchor="_Toc397883849" w:history="1">
             <w:r>
               <w:rPr>
                 <w:rStyle w:val="Hyperlink"/>
@@ -1718,7 +1723,7 @@
                 <w:noProof/>
                 <w:webHidden/>
               </w:rPr>
-              <w:instrText xml:space="preserve"> PAGEREF _Toc397463081 \h </w:instrText>
+              <w:instrText xml:space="preserve"> PAGEREF _Toc397883849 \h </w:instrText>
             </w:r>
             <w:r>
               <w:rPr>
@@ -1757,10 +1762,10 @@
             </w:tabs>
             <w:rPr>
               <w:noProof/>
-              <w:lang w:val="en-SG" w:eastAsia="en-SG"/>
+              <w:lang w:val="en-SG" w:eastAsia="zh-CN"/>
             </w:rPr>
           </w:pPr>
-          <w:hyperlink w:anchor="_Toc397463082" w:history="1">
+          <w:hyperlink w:anchor="_Toc397883850" w:history="1">
             <w:r>
               <w:rPr>
                 <w:rStyle w:val="Hyperlink"/>
@@ -1787,7 +1792,7 @@
                 <w:noProof/>
                 <w:webHidden/>
               </w:rPr>
-              <w:instrText xml:space="preserve"> PAGEREF _Toc397463082 \h </w:instrText>
+              <w:instrText xml:space="preserve"> PAGEREF _Toc397883850 \h </w:instrText>
             </w:r>
             <w:r>
               <w:rPr>
@@ -1826,10 +1831,10 @@
             </w:tabs>
             <w:rPr>
               <w:noProof/>
-              <w:lang w:val="en-SG" w:eastAsia="en-SG"/>
+              <w:lang w:val="en-SG" w:eastAsia="zh-CN"/>
             </w:rPr>
           </w:pPr>
-          <w:hyperlink w:anchor="_Toc397463083" w:history="1">
+          <w:hyperlink w:anchor="_Toc397883851" w:history="1">
             <w:r>
               <w:rPr>
                 <w:rStyle w:val="Hyperlink"/>
@@ -1856,7 +1861,7 @@
                 <w:noProof/>
                 <w:webHidden/>
               </w:rPr>
-              <w:instrText xml:space="preserve"> PAGEREF _Toc397463083 \h </w:instrText>
+              <w:instrText xml:space="preserve"> PAGEREF _Toc397883851 \h </w:instrText>
             </w:r>
             <w:r>
               <w:rPr>
@@ -1895,10 +1900,10 @@
             </w:tabs>
             <w:rPr>
               <w:noProof/>
-              <w:lang w:val="en-SG" w:eastAsia="en-SG"/>
+              <w:lang w:val="en-SG" w:eastAsia="zh-CN"/>
             </w:rPr>
           </w:pPr>
-          <w:hyperlink w:anchor="_Toc397463084" w:history="1">
+          <w:hyperlink w:anchor="_Toc397883852" w:history="1">
             <w:r>
               <w:rPr>
                 <w:rStyle w:val="Hyperlink"/>
@@ -1925,7 +1930,7 @@
                 <w:noProof/>
                 <w:webHidden/>
               </w:rPr>
-              <w:instrText xml:space="preserve"> PAGEREF _Toc397463084 \h </w:instrText>
+              <w:instrText xml:space="preserve"> PAGEREF _Toc397883852 \h </w:instrText>
             </w:r>
             <w:r>
               <w:rPr>
@@ -1945,7 +1950,7 @@
                 <w:noProof/>
                 <w:webHidden/>
               </w:rPr>
-              <w:t>17</w:t>
+              <w:t>18</w:t>
             </w:r>
             <w:r>
               <w:rPr>
@@ -1964,10 +1969,10 @@
             </w:tabs>
             <w:rPr>
               <w:noProof/>
-              <w:lang w:val="en-SG" w:eastAsia="en-SG"/>
+              <w:lang w:val="en-SG" w:eastAsia="zh-CN"/>
             </w:rPr>
           </w:pPr>
-          <w:hyperlink w:anchor="_Toc397463085" w:history="1">
+          <w:hyperlink w:anchor="_Toc397883853" w:history="1">
             <w:r>
               <w:rPr>
                 <w:rStyle w:val="Hyperlink"/>
@@ -1994,7 +1999,7 @@
                 <w:noProof/>
                 <w:webHidden/>
               </w:rPr>
-              <w:instrText xml:space="preserve"> PAGEREF _Toc397463085 \h </w:instrText>
+              <w:instrText xml:space="preserve"> PAGEREF _Toc397883853 \h </w:instrText>
             </w:r>
             <w:r>
               <w:rPr>
@@ -2014,7 +2019,7 @@
                 <w:noProof/>
                 <w:webHidden/>
               </w:rPr>
-              <w:t>19</w:t>
+              <w:t>20</w:t>
             </w:r>
             <w:r>
               <w:rPr>
@@ -2034,10 +2039,10 @@
             </w:tabs>
             <w:rPr>
               <w:noProof/>
-              <w:lang w:val="en-SG" w:eastAsia="en-SG"/>
+              <w:lang w:val="en-SG" w:eastAsia="zh-CN"/>
             </w:rPr>
           </w:pPr>
-          <w:hyperlink w:anchor="_Toc397463086" w:history="1">
+          <w:hyperlink w:anchor="_Toc397883854" w:history="1">
             <w:r>
               <w:rPr>
                 <w:rStyle w:val="Hyperlink"/>
@@ -2048,7 +2053,7 @@
             <w:r>
               <w:rPr>
                 <w:noProof/>
-                <w:lang w:val="en-SG" w:eastAsia="en-SG"/>
+                <w:lang w:val="en-SG" w:eastAsia="zh-CN"/>
               </w:rPr>
               <w:tab/>
             </w:r>
@@ -2078,7 +2083,7 @@
                 <w:noProof/>
                 <w:webHidden/>
               </w:rPr>
-              <w:instrText xml:space="preserve"> PAGEREF _Toc397463086 \h </w:instrText>
+              <w:instrText xml:space="preserve"> PAGEREF _Toc397883854 \h </w:instrText>
             </w:r>
             <w:r>
               <w:rPr>
@@ -2098,7 +2103,7 @@
                 <w:noProof/>
                 <w:webHidden/>
               </w:rPr>
-              <w:t>20</w:t>
+              <w:t>21</w:t>
             </w:r>
             <w:r>
               <w:rPr>
@@ -2118,10 +2123,10 @@
             </w:tabs>
             <w:rPr>
               <w:noProof/>
-              <w:lang w:val="en-SG" w:eastAsia="en-SG"/>
+              <w:lang w:val="en-SG" w:eastAsia="zh-CN"/>
             </w:rPr>
           </w:pPr>
-          <w:hyperlink w:anchor="_Toc397463087" w:history="1">
+          <w:hyperlink w:anchor="_Toc397883855" w:history="1">
             <w:r>
               <w:rPr>
                 <w:rStyle w:val="Hyperlink"/>
@@ -2132,7 +2137,7 @@
             <w:r>
               <w:rPr>
                 <w:noProof/>
-                <w:lang w:val="en-SG" w:eastAsia="en-SG"/>
+                <w:lang w:val="en-SG" w:eastAsia="zh-CN"/>
               </w:rPr>
               <w:tab/>
             </w:r>
@@ -2162,7 +2167,7 @@
                 <w:noProof/>
                 <w:webHidden/>
               </w:rPr>
-              <w:instrText xml:space="preserve"> PAGEREF _Toc397463087 \h </w:instrText>
+              <w:instrText xml:space="preserve"> PAGEREF _Toc397883855 \h </w:instrText>
             </w:r>
             <w:r>
               <w:rPr>
@@ -2182,7 +2187,7 @@
                 <w:noProof/>
                 <w:webHidden/>
               </w:rPr>
-              <w:t>21</w:t>
+              <w:t>22</w:t>
             </w:r>
             <w:r>
               <w:rPr>
@@ -2202,10 +2207,10 @@
             </w:tabs>
             <w:rPr>
               <w:noProof/>
-              <w:lang w:val="en-SG" w:eastAsia="en-SG"/>
+              <w:lang w:val="en-SG" w:eastAsia="zh-CN"/>
             </w:rPr>
           </w:pPr>
-          <w:hyperlink w:anchor="_Toc397463088" w:history="1">
+          <w:hyperlink w:anchor="_Toc397883856" w:history="1">
             <w:r>
               <w:rPr>
                 <w:rStyle w:val="Hyperlink"/>
@@ -2216,7 +2221,7 @@
             <w:r>
               <w:rPr>
                 <w:noProof/>
-                <w:lang w:val="en-SG" w:eastAsia="en-SG"/>
+                <w:lang w:val="en-SG" w:eastAsia="zh-CN"/>
               </w:rPr>
               <w:tab/>
             </w:r>
@@ -2246,7 +2251,7 @@
                 <w:noProof/>
                 <w:webHidden/>
               </w:rPr>
-              <w:instrText xml:space="preserve"> PAGEREF _Toc397463088 \h </w:instrText>
+              <w:instrText xml:space="preserve"> PAGEREF _Toc397883856 \h </w:instrText>
             </w:r>
             <w:r>
               <w:rPr>
@@ -2266,7 +2271,7 @@
                 <w:noProof/>
                 <w:webHidden/>
               </w:rPr>
-              <w:t>24</w:t>
+              <w:t>25</w:t>
             </w:r>
             <w:r>
               <w:rPr>
@@ -2286,10 +2291,10 @@
             </w:tabs>
             <w:rPr>
               <w:noProof/>
-              <w:lang w:val="en-SG" w:eastAsia="en-SG"/>
+              <w:lang w:val="en-SG" w:eastAsia="zh-CN"/>
             </w:rPr>
           </w:pPr>
-          <w:hyperlink w:anchor="_Toc397463089" w:history="1">
+          <w:hyperlink w:anchor="_Toc397883857" w:history="1">
             <w:r>
               <w:rPr>
                 <w:rStyle w:val="Hyperlink"/>
@@ -2300,7 +2305,7 @@
             <w:r>
               <w:rPr>
                 <w:noProof/>
-                <w:lang w:val="en-SG" w:eastAsia="en-SG"/>
+                <w:lang w:val="en-SG" w:eastAsia="zh-CN"/>
               </w:rPr>
               <w:tab/>
             </w:r>
@@ -2330,7 +2335,7 @@
                 <w:noProof/>
                 <w:webHidden/>
               </w:rPr>
-              <w:instrText xml:space="preserve"> PAGEREF _Toc397463089 \h </w:instrText>
+              <w:instrText xml:space="preserve"> PAGEREF _Toc397883857 \h </w:instrText>
             </w:r>
             <w:r>
               <w:rPr>
@@ -2350,7 +2355,7 @@
                 <w:noProof/>
                 <w:webHidden/>
               </w:rPr>
-              <w:t>26</w:t>
+              <w:t>28</w:t>
             </w:r>
             <w:r>
               <w:rPr>
@@ -2369,10 +2374,10 @@
             </w:tabs>
             <w:rPr>
               <w:noProof/>
-              <w:lang w:val="en-SG" w:eastAsia="en-SG"/>
+              <w:lang w:val="en-SG" w:eastAsia="zh-CN"/>
             </w:rPr>
           </w:pPr>
-          <w:hyperlink w:anchor="_Toc397463090" w:history="1">
+          <w:hyperlink w:anchor="_Toc397883858" w:history="1">
             <w:r>
               <w:rPr>
                 <w:rStyle w:val="Hyperlink"/>
@@ -2399,7 +2404,7 @@
                 <w:noProof/>
                 <w:webHidden/>
               </w:rPr>
-              <w:instrText xml:space="preserve"> PAGEREF _Toc397463090 \h </w:instrText>
+              <w:instrText xml:space="preserve"> PAGEREF _Toc397883858 \h </w:instrText>
             </w:r>
             <w:r>
               <w:rPr>
@@ -2419,7 +2424,7 @@
                 <w:noProof/>
                 <w:webHidden/>
               </w:rPr>
-              <w:t>28</w:t>
+              <w:t>29</w:t>
             </w:r>
             <w:r>
               <w:rPr>
@@ -2438,10 +2443,10 @@
             </w:tabs>
             <w:rPr>
               <w:noProof/>
-              <w:lang w:val="en-SG" w:eastAsia="en-SG"/>
+              <w:lang w:val="en-SG" w:eastAsia="zh-CN"/>
             </w:rPr>
           </w:pPr>
-          <w:hyperlink w:anchor="_Toc397463091" w:history="1">
+          <w:hyperlink w:anchor="_Toc397883859" w:history="1">
             <w:r>
               <w:rPr>
                 <w:rStyle w:val="Hyperlink"/>
@@ -2468,7 +2473,7 @@
                 <w:noProof/>
                 <w:webHidden/>
               </w:rPr>
-              <w:instrText xml:space="preserve"> PAGEREF _Toc397463091 \h </w:instrText>
+              <w:instrText xml:space="preserve"> PAGEREF _Toc397883859 \h </w:instrText>
             </w:r>
             <w:r>
               <w:rPr>
@@ -2488,7 +2493,7 @@
                 <w:noProof/>
                 <w:webHidden/>
               </w:rPr>
-              <w:t>29</w:t>
+              <w:t>30</w:t>
             </w:r>
             <w:r>
               <w:rPr>
@@ -2508,10 +2513,10 @@
             </w:tabs>
             <w:rPr>
               <w:noProof/>
-              <w:lang w:val="en-SG" w:eastAsia="en-SG"/>
+              <w:lang w:val="en-SG" w:eastAsia="zh-CN"/>
             </w:rPr>
           </w:pPr>
-          <w:hyperlink w:anchor="_Toc397463092" w:history="1">
+          <w:hyperlink w:anchor="_Toc397883860" w:history="1">
             <w:r>
               <w:rPr>
                 <w:rStyle w:val="Hyperlink"/>
@@ -2522,7 +2527,7 @@
             <w:r>
               <w:rPr>
                 <w:noProof/>
-                <w:lang w:val="en-SG" w:eastAsia="en-SG"/>
+                <w:lang w:val="en-SG" w:eastAsia="zh-CN"/>
               </w:rPr>
               <w:tab/>
             </w:r>
@@ -2552,7 +2557,7 @@
                 <w:noProof/>
                 <w:webHidden/>
               </w:rPr>
-              <w:instrText xml:space="preserve"> PAGEREF _Toc397463092 \h </w:instrText>
+              <w:instrText xml:space="preserve"> PAGEREF _Toc397883860 \h </w:instrText>
             </w:r>
             <w:r>
               <w:rPr>
@@ -2572,7 +2577,7 @@
                 <w:noProof/>
                 <w:webHidden/>
               </w:rPr>
-              <w:t>29</w:t>
+              <w:t>30</w:t>
             </w:r>
             <w:r>
               <w:rPr>
@@ -2592,10 +2597,10 @@
             </w:tabs>
             <w:rPr>
               <w:noProof/>
-              <w:lang w:val="en-SG" w:eastAsia="en-SG"/>
+              <w:lang w:val="en-SG" w:eastAsia="zh-CN"/>
             </w:rPr>
           </w:pPr>
-          <w:hyperlink w:anchor="_Toc397463093" w:history="1">
+          <w:hyperlink w:anchor="_Toc397883861" w:history="1">
             <w:r>
               <w:rPr>
                 <w:rStyle w:val="Hyperlink"/>
@@ -2606,7 +2611,7 @@
             <w:r>
               <w:rPr>
                 <w:noProof/>
-                <w:lang w:val="en-SG" w:eastAsia="en-SG"/>
+                <w:lang w:val="en-SG" w:eastAsia="zh-CN"/>
               </w:rPr>
               <w:tab/>
             </w:r>
@@ -2636,7 +2641,7 @@
                 <w:noProof/>
                 <w:webHidden/>
               </w:rPr>
-              <w:instrText xml:space="preserve"> PAGEREF _Toc397463093 \h </w:instrText>
+              <w:instrText xml:space="preserve"> PAGEREF _Toc397883861 \h </w:instrText>
             </w:r>
             <w:r>
               <w:rPr>
@@ -2656,7 +2661,7 @@
                 <w:noProof/>
                 <w:webHidden/>
               </w:rPr>
-              <w:t>29</w:t>
+              <w:t>30</w:t>
             </w:r>
             <w:r>
               <w:rPr>
@@ -2676,10 +2681,10 @@
             </w:tabs>
             <w:rPr>
               <w:noProof/>
-              <w:lang w:val="en-SG" w:eastAsia="en-SG"/>
+              <w:lang w:val="en-SG" w:eastAsia="zh-CN"/>
             </w:rPr>
           </w:pPr>
-          <w:hyperlink w:anchor="_Toc397463094" w:history="1">
+          <w:hyperlink w:anchor="_Toc397883862" w:history="1">
             <w:r>
               <w:rPr>
                 <w:rStyle w:val="Hyperlink"/>
@@ -2690,7 +2695,7 @@
             <w:r>
               <w:rPr>
                 <w:noProof/>
-                <w:lang w:val="en-SG" w:eastAsia="en-SG"/>
+                <w:lang w:val="en-SG" w:eastAsia="zh-CN"/>
               </w:rPr>
               <w:tab/>
             </w:r>
@@ -2720,7 +2725,7 @@
                 <w:noProof/>
                 <w:webHidden/>
               </w:rPr>
-              <w:instrText xml:space="preserve"> PAGEREF _Toc397463094 \h </w:instrText>
+              <w:instrText xml:space="preserve"> PAGEREF _Toc397883862 \h </w:instrText>
             </w:r>
             <w:r>
               <w:rPr>
@@ -2740,7 +2745,7 @@
                 <w:noProof/>
                 <w:webHidden/>
               </w:rPr>
-              <w:t>31</w:t>
+              <w:t>32</w:t>
             </w:r>
             <w:r>
               <w:rPr>
@@ -2760,10 +2765,10 @@
             </w:tabs>
             <w:rPr>
               <w:noProof/>
-              <w:lang w:val="en-SG" w:eastAsia="en-SG"/>
+              <w:lang w:val="en-SG" w:eastAsia="zh-CN"/>
             </w:rPr>
           </w:pPr>
-          <w:hyperlink w:anchor="_Toc397463095" w:history="1">
+          <w:hyperlink w:anchor="_Toc397883863" w:history="1">
             <w:r>
               <w:rPr>
                 <w:rStyle w:val="Hyperlink"/>
@@ -2774,7 +2779,7 @@
             <w:r>
               <w:rPr>
                 <w:noProof/>
-                <w:lang w:val="en-SG" w:eastAsia="en-SG"/>
+                <w:lang w:val="en-SG" w:eastAsia="zh-CN"/>
               </w:rPr>
               <w:tab/>
             </w:r>
@@ -2804,7 +2809,7 @@
                 <w:noProof/>
                 <w:webHidden/>
               </w:rPr>
-              <w:instrText xml:space="preserve"> PAGEREF _Toc397463095 \h </w:instrText>
+              <w:instrText xml:space="preserve"> PAGEREF _Toc397883863 \h </w:instrText>
             </w:r>
             <w:r>
               <w:rPr>
@@ -2824,7 +2829,7 @@
                 <w:noProof/>
                 <w:webHidden/>
               </w:rPr>
-              <w:t>31</w:t>
+              <w:t>32</w:t>
             </w:r>
             <w:r>
               <w:rPr>
@@ -2844,10 +2849,10 @@
             </w:tabs>
             <w:rPr>
               <w:noProof/>
-              <w:lang w:val="en-SG" w:eastAsia="en-SG"/>
+              <w:lang w:val="en-SG" w:eastAsia="zh-CN"/>
             </w:rPr>
           </w:pPr>
-          <w:hyperlink w:anchor="_Toc397463096" w:history="1">
+          <w:hyperlink w:anchor="_Toc397883864" w:history="1">
             <w:r>
               <w:rPr>
                 <w:rStyle w:val="Hyperlink"/>
@@ -2858,7 +2863,7 @@
             <w:r>
               <w:rPr>
                 <w:noProof/>
-                <w:lang w:val="en-SG" w:eastAsia="en-SG"/>
+                <w:lang w:val="en-SG" w:eastAsia="zh-CN"/>
               </w:rPr>
               <w:tab/>
             </w:r>
@@ -2888,7 +2893,7 @@
                 <w:noProof/>
                 <w:webHidden/>
               </w:rPr>
-              <w:instrText xml:space="preserve"> PAGEREF _Toc397463096 \h </w:instrText>
+              <w:instrText xml:space="preserve"> PAGEREF _Toc397883864 \h </w:instrText>
             </w:r>
             <w:r>
               <w:rPr>
@@ -2908,7 +2913,7 @@
                 <w:noProof/>
                 <w:webHidden/>
               </w:rPr>
-              <w:t>32</w:t>
+              <w:t>33</w:t>
             </w:r>
             <w:r>
               <w:rPr>
@@ -2928,10 +2933,10 @@
             </w:tabs>
             <w:rPr>
               <w:noProof/>
-              <w:lang w:val="en-SG" w:eastAsia="en-SG"/>
+              <w:lang w:val="en-SG" w:eastAsia="zh-CN"/>
             </w:rPr>
           </w:pPr>
-          <w:hyperlink w:anchor="_Toc397463097" w:history="1">
+          <w:hyperlink w:anchor="_Toc397883865" w:history="1">
             <w:r>
               <w:rPr>
                 <w:rStyle w:val="Hyperlink"/>
@@ -2942,7 +2947,7 @@
             <w:r>
               <w:rPr>
                 <w:noProof/>
-                <w:lang w:val="en-SG" w:eastAsia="en-SG"/>
+                <w:lang w:val="en-SG" w:eastAsia="zh-CN"/>
               </w:rPr>
               <w:tab/>
             </w:r>
@@ -2972,7 +2977,7 @@
                 <w:noProof/>
                 <w:webHidden/>
               </w:rPr>
-              <w:instrText xml:space="preserve"> PAGEREF _Toc397463097 \h </w:instrText>
+              <w:instrText xml:space="preserve"> PAGEREF _Toc397883865 \h </w:instrText>
             </w:r>
             <w:r>
               <w:rPr>
@@ -3012,10 +3017,10 @@
             </w:tabs>
             <w:rPr>
               <w:noProof/>
-              <w:lang w:val="en-SG" w:eastAsia="en-SG"/>
+              <w:lang w:val="en-SG" w:eastAsia="zh-CN"/>
             </w:rPr>
           </w:pPr>
-          <w:hyperlink w:anchor="_Toc397463098" w:history="1">
+          <w:hyperlink w:anchor="_Toc397883866" w:history="1">
             <w:r>
               <w:rPr>
                 <w:rStyle w:val="Hyperlink"/>
@@ -3026,7 +3031,7 @@
             <w:r>
               <w:rPr>
                 <w:noProof/>
-                <w:lang w:val="en-SG" w:eastAsia="en-SG"/>
+                <w:lang w:val="en-SG" w:eastAsia="zh-CN"/>
               </w:rPr>
               <w:tab/>
             </w:r>
@@ -3056,7 +3061,7 @@
                 <w:noProof/>
                 <w:webHidden/>
               </w:rPr>
-              <w:instrText xml:space="preserve"> PAGEREF _Toc397463098 \h </w:instrText>
+              <w:instrText xml:space="preserve"> PAGEREF _Toc397883866 \h </w:instrText>
             </w:r>
             <w:r>
               <w:rPr>
@@ -3076,7 +3081,7 @@
                 <w:noProof/>
                 <w:webHidden/>
               </w:rPr>
-              <w:t>34</w:t>
+              <w:t>35</w:t>
             </w:r>
             <w:r>
               <w:rPr>
@@ -3096,10 +3101,10 @@
             </w:tabs>
             <w:rPr>
               <w:noProof/>
-              <w:lang w:val="en-SG" w:eastAsia="en-SG"/>
+              <w:lang w:val="en-SG" w:eastAsia="zh-CN"/>
             </w:rPr>
           </w:pPr>
-          <w:hyperlink w:anchor="_Toc397463099" w:history="1">
+          <w:hyperlink w:anchor="_Toc397883867" w:history="1">
             <w:r>
               <w:rPr>
                 <w:rStyle w:val="Hyperlink"/>
@@ -3110,7 +3115,7 @@
             <w:r>
               <w:rPr>
                 <w:noProof/>
-                <w:lang w:val="en-SG" w:eastAsia="en-SG"/>
+                <w:lang w:val="en-SG" w:eastAsia="zh-CN"/>
               </w:rPr>
               <w:tab/>
             </w:r>
@@ -3140,7 +3145,7 @@
                 <w:noProof/>
                 <w:webHidden/>
               </w:rPr>
-              <w:instrText xml:space="preserve"> PAGEREF _Toc397463099 \h </w:instrText>
+              <w:instrText xml:space="preserve"> PAGEREF _Toc397883867 \h </w:instrText>
             </w:r>
             <w:r>
               <w:rPr>
@@ -3180,10 +3185,10 @@
             </w:tabs>
             <w:rPr>
               <w:noProof/>
-              <w:lang w:val="en-SG" w:eastAsia="en-SG"/>
+              <w:lang w:val="en-SG" w:eastAsia="zh-CN"/>
             </w:rPr>
           </w:pPr>
-          <w:hyperlink w:anchor="_Toc397463100" w:history="1">
+          <w:hyperlink w:anchor="_Toc397883868" w:history="1">
             <w:r>
               <w:rPr>
                 <w:rStyle w:val="Hyperlink"/>
@@ -3194,7 +3199,7 @@
             <w:r>
               <w:rPr>
                 <w:noProof/>
-                <w:lang w:val="en-SG" w:eastAsia="en-SG"/>
+                <w:lang w:val="en-SG" w:eastAsia="zh-CN"/>
               </w:rPr>
               <w:tab/>
             </w:r>
@@ -3224,7 +3229,7 @@
                 <w:noProof/>
                 <w:webHidden/>
               </w:rPr>
-              <w:instrText xml:space="preserve"> PAGEREF _Toc397463100 \h </w:instrText>
+              <w:instrText xml:space="preserve"> PAGEREF _Toc397883868 \h </w:instrText>
             </w:r>
             <w:r>
               <w:rPr>
@@ -3244,7 +3249,7 @@
                 <w:noProof/>
                 <w:webHidden/>
               </w:rPr>
-              <w:t>37</w:t>
+              <w:t>38</w:t>
             </w:r>
             <w:r>
               <w:rPr>
@@ -3264,10 +3269,10 @@
             </w:tabs>
             <w:rPr>
               <w:noProof/>
-              <w:lang w:val="en-SG" w:eastAsia="en-SG"/>
+              <w:lang w:val="en-SG" w:eastAsia="zh-CN"/>
             </w:rPr>
           </w:pPr>
-          <w:hyperlink w:anchor="_Toc397463101" w:history="1">
+          <w:hyperlink w:anchor="_Toc397883869" w:history="1">
             <w:r>
               <w:rPr>
                 <w:rStyle w:val="Hyperlink"/>
@@ -3278,7 +3283,7 @@
             <w:r>
               <w:rPr>
                 <w:noProof/>
-                <w:lang w:val="en-SG" w:eastAsia="en-SG"/>
+                <w:lang w:val="en-SG" w:eastAsia="zh-CN"/>
               </w:rPr>
               <w:tab/>
             </w:r>
@@ -3308,7 +3313,7 @@
                 <w:noProof/>
                 <w:webHidden/>
               </w:rPr>
-              <w:instrText xml:space="preserve"> PAGEREF _Toc397463101 \h </w:instrText>
+              <w:instrText xml:space="preserve"> PAGEREF _Toc397883869 \h </w:instrText>
             </w:r>
             <w:r>
               <w:rPr>
@@ -3328,7 +3333,7 @@
                 <w:noProof/>
                 <w:webHidden/>
               </w:rPr>
-              <w:t>38</w:t>
+              <w:t>39</w:t>
             </w:r>
             <w:r>
               <w:rPr>
@@ -3348,10 +3353,10 @@
             </w:tabs>
             <w:rPr>
               <w:noProof/>
-              <w:lang w:val="en-SG" w:eastAsia="en-SG"/>
+              <w:lang w:val="en-SG" w:eastAsia="zh-CN"/>
             </w:rPr>
           </w:pPr>
-          <w:hyperlink w:anchor="_Toc397463102" w:history="1">
+          <w:hyperlink w:anchor="_Toc397883870" w:history="1">
             <w:r>
               <w:rPr>
                 <w:rStyle w:val="Hyperlink"/>
@@ -3362,7 +3367,7 @@
             <w:r>
               <w:rPr>
                 <w:noProof/>
-                <w:lang w:val="en-SG" w:eastAsia="en-SG"/>
+                <w:lang w:val="en-SG" w:eastAsia="zh-CN"/>
               </w:rPr>
               <w:tab/>
             </w:r>
@@ -3371,7 +3376,7 @@
                 <w:rStyle w:val="Hyperlink"/>
                 <w:noProof/>
               </w:rPr>
-              <w:t>CFG (Next and Next*)</w:t>
+              <w:t>Design Extractor</w:t>
             </w:r>
             <w:r>
               <w:rPr>
@@ -3392,7 +3397,7 @@
                 <w:noProof/>
                 <w:webHidden/>
               </w:rPr>
-              <w:instrText xml:space="preserve"> PAGEREF _Toc397463102 \h </w:instrText>
+              <w:instrText xml:space="preserve"> PAGEREF _Toc397883870 \h </w:instrText>
             </w:r>
             <w:r>
               <w:rPr>
@@ -3412,7 +3417,7 @@
                 <w:noProof/>
                 <w:webHidden/>
               </w:rPr>
-              <w:t>39</w:t>
+              <w:t>40</w:t>
             </w:r>
             <w:r>
               <w:rPr>
@@ -3432,10 +3437,10 @@
             </w:tabs>
             <w:rPr>
               <w:noProof/>
-              <w:lang w:val="en-SG" w:eastAsia="en-SG"/>
+              <w:lang w:val="en-SG" w:eastAsia="zh-CN"/>
             </w:rPr>
           </w:pPr>
-          <w:hyperlink w:anchor="_Toc397463103" w:history="1">
+          <w:hyperlink w:anchor="_Toc397883871" w:history="1">
             <w:r>
               <w:rPr>
                 <w:rStyle w:val="Hyperlink"/>
@@ -3446,7 +3451,7 @@
             <w:r>
               <w:rPr>
                 <w:noProof/>
-                <w:lang w:val="en-SG" w:eastAsia="en-SG"/>
+                <w:lang w:val="en-SG" w:eastAsia="zh-CN"/>
               </w:rPr>
               <w:tab/>
             </w:r>
@@ -3476,7 +3481,7 @@
                 <w:noProof/>
                 <w:webHidden/>
               </w:rPr>
-              <w:instrText xml:space="preserve"> PAGEREF _Toc397463103 \h </w:instrText>
+              <w:instrText xml:space="preserve"> PAGEREF _Toc397883871 \h </w:instrText>
             </w:r>
             <w:r>
               <w:rPr>
@@ -3496,7 +3501,7 @@
                 <w:noProof/>
                 <w:webHidden/>
               </w:rPr>
-              <w:t>40</w:t>
+              <w:t>41</w:t>
             </w:r>
             <w:r>
               <w:rPr>
@@ -3516,10 +3521,10 @@
             </w:tabs>
             <w:rPr>
               <w:noProof/>
-              <w:lang w:val="en-SG" w:eastAsia="en-SG"/>
+              <w:lang w:val="en-SG" w:eastAsia="zh-CN"/>
             </w:rPr>
           </w:pPr>
-          <w:hyperlink w:anchor="_Toc397463104" w:history="1">
+          <w:hyperlink w:anchor="_Toc397883872" w:history="1">
             <w:r>
               <w:rPr>
                 <w:rStyle w:val="Hyperlink"/>
@@ -3530,7 +3535,7 @@
             <w:r>
               <w:rPr>
                 <w:noProof/>
-                <w:lang w:val="en-SG" w:eastAsia="en-SG"/>
+                <w:lang w:val="en-SG" w:eastAsia="zh-CN"/>
               </w:rPr>
               <w:tab/>
             </w:r>
@@ -3560,7 +3565,7 @@
                 <w:noProof/>
                 <w:webHidden/>
               </w:rPr>
-              <w:instrText xml:space="preserve"> PAGEREF _Toc397463104 \h </w:instrText>
+              <w:instrText xml:space="preserve"> PAGEREF _Toc397883872 \h </w:instrText>
             </w:r>
             <w:r>
               <w:rPr>
@@ -3580,7 +3585,7 @@
                 <w:noProof/>
                 <w:webHidden/>
               </w:rPr>
-              <w:t>40</w:t>
+              <w:t>41</w:t>
             </w:r>
             <w:r>
               <w:rPr>
@@ -3600,10 +3605,10 @@
             </w:tabs>
             <w:rPr>
               <w:noProof/>
-              <w:lang w:val="en-SG" w:eastAsia="en-SG"/>
+              <w:lang w:val="en-SG" w:eastAsia="zh-CN"/>
             </w:rPr>
           </w:pPr>
-          <w:hyperlink w:anchor="_Toc397463105" w:history="1">
+          <w:hyperlink w:anchor="_Toc397883873" w:history="1">
             <w:r>
               <w:rPr>
                 <w:rStyle w:val="Hyperlink"/>
@@ -3614,7 +3619,7 @@
             <w:r>
               <w:rPr>
                 <w:noProof/>
-                <w:lang w:val="en-SG" w:eastAsia="en-SG"/>
+                <w:lang w:val="en-SG" w:eastAsia="zh-CN"/>
               </w:rPr>
               <w:tab/>
             </w:r>
@@ -3644,7 +3649,7 @@
                 <w:noProof/>
                 <w:webHidden/>
               </w:rPr>
-              <w:instrText xml:space="preserve"> PAGEREF _Toc397463105 \h </w:instrText>
+              <w:instrText xml:space="preserve"> PAGEREF _Toc397883873 \h </w:instrText>
             </w:r>
             <w:r>
               <w:rPr>
@@ -3664,7 +3669,7 @@
                 <w:noProof/>
                 <w:webHidden/>
               </w:rPr>
-              <w:t>41</w:t>
+              <w:t>42</w:t>
             </w:r>
             <w:r>
               <w:rPr>
@@ -3699,7 +3704,6 @@
           <w:szCs w:val="32"/>
         </w:rPr>
       </w:pPr>
-      <w:bookmarkStart w:id="0" w:name="_Toc397463071"/>
       <w:r>
         <w:br w:type="page"/>
       </w:r>
@@ -3709,6 +3713,7 @@
         <w:pStyle w:val="Heading1"/>
         <w:jc w:val="center"/>
       </w:pPr>
+      <w:bookmarkStart w:id="1" w:name="_Toc397883839"/>
       <w:r>
         <w:lastRenderedPageBreak/>
         <w:t>1</w:t>
@@ -3719,7 +3724,7 @@
       <w:r>
         <w:t>SPA</w:t>
       </w:r>
-      <w:bookmarkEnd w:id="0"/>
+      <w:bookmarkEnd w:id="1"/>
     </w:p>
     <w:p>
       <w:pPr>
@@ -3771,11 +3776,11 @@
           <w:numId w:val="20"/>
         </w:numPr>
       </w:pPr>
-      <w:bookmarkStart w:id="1" w:name="_Toc397463072"/>
+      <w:bookmarkStart w:id="2" w:name="_Toc397883840"/>
       <w:r>
         <w:t>Architecture</w:t>
       </w:r>
-      <w:bookmarkEnd w:id="1"/>
+      <w:bookmarkEnd w:id="2"/>
       <w:r>
         <w:tab/>
       </w:r>
@@ -3818,7 +3823,6 @@
           <w:spacing w:val="5"/>
           <w:sz w:val="72"/>
           <w:szCs w:val="72"/>
-          <w:lang w:eastAsia="en-SG"/>
         </w:rPr>
         <w:drawing>
           <wp:inline distT="0" distB="0" distL="0" distR="0" wp14:anchorId="37D1ECA9" wp14:editId="0B70DB86">
@@ -3886,7 +3890,7 @@
       <w:pPr>
         <w:pStyle w:val="Heading2"/>
       </w:pPr>
-      <w:bookmarkStart w:id="2" w:name="_Toc397463073"/>
+      <w:bookmarkStart w:id="3" w:name="_Toc397883841"/>
       <w:r>
         <w:lastRenderedPageBreak/>
         <w:t>1</w:t>
@@ -3901,7 +3905,7 @@
         <w:tab/>
         <w:t>Interaction</w:t>
       </w:r>
-      <w:bookmarkEnd w:id="2"/>
+      <w:bookmarkEnd w:id="3"/>
       <w:r>
         <w:t xml:space="preserve"> </w:t>
       </w:r>
@@ -3929,7 +3933,6 @@
       <w:r>
         <w:rPr>
           <w:noProof/>
-          <w:lang w:eastAsia="en-SG"/>
         </w:rPr>
         <w:drawing>
           <wp:inline distT="0" distB="0" distL="0" distR="0" wp14:anchorId="055C5CF4" wp14:editId="4366ABB2">
@@ -4012,7 +4015,6 @@
       <w:r>
         <w:rPr>
           <w:noProof/>
-          <w:lang w:eastAsia="en-SG"/>
         </w:rPr>
         <w:drawing>
           <wp:inline distT="0" distB="0" distL="0" distR="0" wp14:anchorId="54D5A833" wp14:editId="23A292E2">
@@ -4085,7 +4087,7 @@
       <w:pPr>
         <w:pStyle w:val="Heading2"/>
       </w:pPr>
-      <w:bookmarkStart w:id="3" w:name="_Toc397463074"/>
+      <w:bookmarkStart w:id="4" w:name="_Toc397883842"/>
       <w:r>
         <w:lastRenderedPageBreak/>
         <w:t>1.3</w:t>
@@ -4097,20 +4099,20 @@
         <w:tab/>
         <w:t>Development Plan</w:t>
       </w:r>
-      <w:bookmarkEnd w:id="3"/>
+      <w:bookmarkEnd w:id="4"/>
     </w:p>
     <w:p>
       <w:pPr>
         <w:pStyle w:val="Heading3"/>
       </w:pPr>
-      <w:bookmarkStart w:id="4" w:name="_Toc397463075"/>
+      <w:bookmarkStart w:id="5" w:name="_Toc397883843"/>
       <w:r>
         <w:t>1.3</w:t>
       </w:r>
       <w:r>
         <w:t>.1. For Whole Project</w:t>
       </w:r>
-      <w:bookmarkEnd w:id="4"/>
+      <w:bookmarkEnd w:id="5"/>
     </w:p>
     <w:p/>
     <w:p>
@@ -4122,14 +4124,14 @@
       <w:pPr>
         <w:pStyle w:val="Heading3"/>
       </w:pPr>
-      <w:bookmarkStart w:id="5" w:name="_Toc397463076"/>
+      <w:bookmarkStart w:id="6" w:name="_Toc397883844"/>
       <w:r>
         <w:t>1.3</w:t>
       </w:r>
       <w:r>
         <w:t>.2. For Iteration 1</w:t>
       </w:r>
-      <w:bookmarkEnd w:id="5"/>
+      <w:bookmarkEnd w:id="6"/>
     </w:p>
     <w:p>
       <w:pPr>
@@ -4152,7 +4154,7 @@
         <w:pStyle w:val="Heading1"/>
         <w:jc w:val="center"/>
       </w:pPr>
-      <w:bookmarkStart w:id="6" w:name="_Toc397463077"/>
+      <w:bookmarkStart w:id="7" w:name="_Toc397883845"/>
       <w:r>
         <w:lastRenderedPageBreak/>
         <w:t>2</w:t>
@@ -4160,15 +4162,15 @@
       <w:r>
         <w:t>. Components</w:t>
       </w:r>
-      <w:bookmarkEnd w:id="6"/>
+      <w:bookmarkEnd w:id="7"/>
     </w:p>
     <w:p>
       <w:pPr>
         <w:pStyle w:val="Heading2"/>
       </w:pPr>
-      <w:bookmarkStart w:id="7" w:name="_Toc384845072"/>
-      <w:bookmarkStart w:id="8" w:name="_Toc385275806"/>
-      <w:bookmarkStart w:id="9" w:name="_Toc397463078"/>
+      <w:bookmarkStart w:id="8" w:name="_Toc384845072"/>
+      <w:bookmarkStart w:id="9" w:name="_Toc385275806"/>
+      <w:bookmarkStart w:id="10" w:name="_Toc397883846"/>
       <w:r>
         <w:t>2</w:t>
       </w:r>
@@ -4187,9 +4189,9 @@
       <w:r>
         <w:t>arser</w:t>
       </w:r>
-      <w:bookmarkEnd w:id="7"/>
       <w:bookmarkEnd w:id="8"/>
       <w:bookmarkEnd w:id="9"/>
+      <w:bookmarkEnd w:id="10"/>
       <w:r>
         <w:br/>
       </w:r>
@@ -4469,8 +4471,8 @@
           <w:szCs w:val="28"/>
         </w:rPr>
       </w:pPr>
-      <w:bookmarkStart w:id="10" w:name="_Toc384845073"/>
-      <w:bookmarkStart w:id="11" w:name="_Toc385275807"/>
+      <w:bookmarkStart w:id="11" w:name="_Toc384845073"/>
+      <w:bookmarkStart w:id="12" w:name="_Toc385275807"/>
       <w:r>
         <w:br w:type="page"/>
       </w:r>
@@ -4479,7 +4481,7 @@
       <w:pPr>
         <w:pStyle w:val="Heading2"/>
       </w:pPr>
-      <w:bookmarkStart w:id="12" w:name="_Toc397463079"/>
+      <w:bookmarkStart w:id="13" w:name="_Toc397883847"/>
       <w:r>
         <w:lastRenderedPageBreak/>
         <w:t>2</w:t>
@@ -4493,18 +4495,18 @@
       <w:r>
         <w:t xml:space="preserve"> P</w:t>
       </w:r>
-      <w:bookmarkEnd w:id="10"/>
       <w:bookmarkEnd w:id="11"/>
+      <w:bookmarkEnd w:id="12"/>
       <w:r>
         <w:t>KB</w:t>
       </w:r>
-      <w:bookmarkEnd w:id="12"/>
+      <w:bookmarkEnd w:id="13"/>
     </w:p>
     <w:p>
       <w:pPr>
         <w:jc w:val="both"/>
       </w:pPr>
-      <w:bookmarkStart w:id="13" w:name="_Toc384845074"/>
+      <w:bookmarkStart w:id="14" w:name="_Toc384845074"/>
       <w:r>
         <w:t>PKB is implemented using the singleton pattern. One instance of PKB will be initialised during the construction phase of the UI (which is AutoTester). Afterwards, we will only pass the PKB pointer to other components which need to alter the PKB or call the PKB’s methods. This is to ensure that other components are always editing or accessing the same PKB object. Using the same rationale, all the sub-components of PKB (VarTable, ProcTable, ConstTable, Follows, Parent, Modifies and Uses) are singleton classes and only their pointers are passed around.</w:t>
       </w:r>
@@ -4632,6 +4634,35 @@
       </w:pPr>
       <w:r>
         <w:t xml:space="preserve"> to discern the type of each statement number</w:t>
+      </w:r>
+    </w:p>
+    <w:p>
+      <w:pPr>
+        <w:pStyle w:val="ListParagraph"/>
+        <w:numPr>
+          <w:ilvl w:val="0"/>
+          <w:numId w:val="11"/>
+        </w:numPr>
+        <w:jc w:val="both"/>
+      </w:pPr>
+      <w:r>
+        <w:t>T</w:t>
+      </w:r>
+      <w:r>
+        <w:t>ypedef pair&lt;PROCINDEX,STMTNUM&gt; CALLSPAIR;</w:t>
+      </w:r>
+    </w:p>
+    <w:p>
+      <w:pPr>
+        <w:pStyle w:val="ListParagraph"/>
+        <w:numPr>
+          <w:ilvl w:val="1"/>
+          <w:numId w:val="11"/>
+        </w:numPr>
+        <w:jc w:val="both"/>
+      </w:pPr>
+      <w:r>
+        <w:t xml:space="preserve"> To store the index of the procedure being called and the statement number where the call is invoked</w:t>
       </w:r>
     </w:p>
     <w:p>
@@ -4674,6 +4705,7 @@
                 <w:b/>
               </w:rPr>
             </w:pPr>
+            <w:bookmarkStart w:id="15" w:name="_Toc385275808"/>
             <w:r>
               <w:rPr>
                 <w:b/>
@@ -5023,6 +5055,44 @@
                 <w:szCs w:val="22"/>
               </w:rPr>
               <w:t>&lt;STMTNUM,vector&lt;VARINDEX&gt;&gt;</w:t>
+            </w:r>
+          </w:p>
+        </w:tc>
+      </w:tr>
+      <w:tr>
+        <w:tc>
+          <w:tcPr>
+            <w:tcW w:w="2660" w:type="dxa"/>
+          </w:tcPr>
+          <w:p>
+            <w:pPr>
+              <w:pStyle w:val="Default"/>
+              <w:jc w:val="center"/>
+              <w:rPr>
+                <w:sz w:val="22"/>
+                <w:szCs w:val="22"/>
+              </w:rPr>
+            </w:pPr>
+            <w:r>
+              <w:rPr>
+                <w:sz w:val="22"/>
+                <w:szCs w:val="22"/>
+              </w:rPr>
+              <w:t>Calls</w:t>
+            </w:r>
+          </w:p>
+        </w:tc>
+        <w:tc>
+          <w:tcPr>
+            <w:tcW w:w="6582" w:type="dxa"/>
+          </w:tcPr>
+          <w:p>
+            <w:pPr>
+              <w:pStyle w:val="Default"/>
+              <w:jc w:val="center"/>
+            </w:pPr>
+            <w:r>
+              <w:t>unordered_map&lt;PROCINDEX, vector&lt;CALLSPAIR&gt;&gt;</w:t>
             </w:r>
           </w:p>
         </w:tc>
@@ -5034,7 +5104,6 @@
           <w:tab w:val="left" w:pos="5239"/>
         </w:tabs>
       </w:pPr>
-      <w:bookmarkStart w:id="14" w:name="_Toc385275808"/>
     </w:p>
     <w:p>
       <w:pPr>
@@ -5043,6 +5112,7 @@
         </w:tabs>
       </w:pPr>
       <w:r>
+        <w:lastRenderedPageBreak/>
         <w:t>For the data structures used in PKB, the main indicator that we are looking for is the speed. This includes the speed of insertion and searching. Listed below is the table comparison between vector, ordered map and unordered map.</w:t>
       </w:r>
     </w:p>
@@ -5636,6 +5706,7 @@
           <w:sz w:val="23"/>
           <w:szCs w:val="23"/>
         </w:rPr>
+        <w:lastRenderedPageBreak/>
         <w:t xml:space="preserve">After interacting with Code Parser, PKB pointer will then be passed to Query Processor so that Query Evaluator can call the public API provided by PKB. Query Processor will need to get the tables or relationships that it needs first and only then it can call the corresponding API that it needs. </w:t>
       </w:r>
     </w:p>
@@ -5661,7 +5732,6 @@
           <w:sz w:val="23"/>
           <w:szCs w:val="23"/>
         </w:rPr>
-        <w:lastRenderedPageBreak/>
         <w:t xml:space="preserve">For example, if we want to call getChildren(WHILE, CALL), Query Processor needs to get parent from PKB and then calls parent-&gt;getChildren(WHILE, CALL). When it is called, it will result a list of STMTNUM x such that for each x, Parent(CALL, x) holds and x is a WHILE statement. If there exists no such statement x, an error code is returned. The steps are as follows: </w:t>
       </w:r>
     </w:p>
@@ -5962,12 +6032,12 @@
       <w:pPr>
         <w:pStyle w:val="Heading2"/>
       </w:pPr>
-      <w:bookmarkStart w:id="15" w:name="_Toc397463080"/>
+      <w:bookmarkStart w:id="16" w:name="_Toc397883848"/>
       <w:r>
         <w:lastRenderedPageBreak/>
         <w:t>2.3. Design Extractor</w:t>
       </w:r>
-      <w:bookmarkEnd w:id="15"/>
+      <w:bookmarkEnd w:id="16"/>
     </w:p>
     <w:p>
       <w:r>
@@ -6093,12 +6163,11 @@
       <w:r>
         <w:rPr>
           <w:noProof/>
-          <w:lang w:eastAsia="en-SG"/>
         </w:rPr>
         <mc:AlternateContent>
           <mc:Choice Requires="wps">
             <w:drawing>
-              <wp:anchor distT="0" distB="0" distL="114300" distR="114300" simplePos="0" relativeHeight="251663360" behindDoc="0" locked="0" layoutInCell="1" allowOverlap="1" wp14:anchorId="0FA49717" wp14:editId="384501E2">
+              <wp:anchor distT="0" distB="0" distL="114300" distR="114300" simplePos="0" relativeHeight="251663360" behindDoc="0" locked="0" layoutInCell="1" allowOverlap="1" wp14:anchorId="3115092E" wp14:editId="0F0DE6B5">
                 <wp:simplePos x="0" y="0"/>
                 <wp:positionH relativeFrom="column">
                   <wp:posOffset>2292985</wp:posOffset>
@@ -6178,10 +6247,9 @@
       <w:r>
         <w:rPr>
           <w:noProof/>
-          <w:lang w:eastAsia="en-SG"/>
         </w:rPr>
         <w:drawing>
-          <wp:inline distT="0" distB="0" distL="0" distR="0" wp14:anchorId="4A65FB3D" wp14:editId="45643F95">
+          <wp:inline distT="0" distB="0" distL="0" distR="0" wp14:anchorId="23585BB0" wp14:editId="0FC22FAE">
             <wp:extent cx="2251710" cy="1624330"/>
             <wp:effectExtent l="0" t="0" r="0" b="0"/>
             <wp:docPr id="41" name="Picture 41"/>
@@ -6244,8 +6312,6 @@
       <w:r>
         <w:t>topological sort</w:t>
       </w:r>
-      <w:bookmarkStart w:id="16" w:name="_GoBack"/>
-      <w:bookmarkEnd w:id="16"/>
       <w:r>
         <w:t xml:space="preserve"> </w:t>
       </w:r>
@@ -6349,13 +6415,7 @@
         <w:t>Starting from the head of the queue, find all the variables that are modified and all the variables that are used in the procedure.</w:t>
       </w:r>
       <w:r>
-        <w:t xml:space="preserve"> For each of the program lines in the Queue Item, set these program lines (p) to modify and use the respective variables. For each of the program lines </w:t>
-      </w:r>
-      <w:r>
-        <w:t>(p)</w:t>
-      </w:r>
-      <w:r>
-        <w:t xml:space="preserve">, if they are contained in another container statement (c), then set these program lines (c) to modify and use the respective variables too. </w:t>
+        <w:t xml:space="preserve"> For each of the program lines in the Queue Item, set these program lines (p) to modify and use the respective variables. For each of the program lines (p), if they are contained in another container statement (c), then set these program lines (c) to modify and use the respective variables too. </w:t>
       </w:r>
       <w:r>
         <w:t xml:space="preserve"> </w:t>
@@ -6366,7 +6426,7 @@
         <w:pStyle w:val="Heading2"/>
         <w:jc w:val="both"/>
       </w:pPr>
-      <w:bookmarkStart w:id="17" w:name="_Toc397463081"/>
+      <w:bookmarkStart w:id="17" w:name="_Toc397883849"/>
       <w:r>
         <w:lastRenderedPageBreak/>
         <w:t>2.4</w:t>
@@ -6377,8 +6437,8 @@
       <w:r>
         <w:t xml:space="preserve"> Query Processor</w:t>
       </w:r>
-      <w:bookmarkEnd w:id="13"/>
       <w:bookmarkEnd w:id="14"/>
+      <w:bookmarkEnd w:id="15"/>
       <w:bookmarkEnd w:id="17"/>
     </w:p>
     <w:p>
@@ -6397,7 +6457,7 @@
         <w:pStyle w:val="Heading3"/>
         <w:jc w:val="both"/>
       </w:pPr>
-      <w:bookmarkStart w:id="18" w:name="_Toc397463082"/>
+      <w:bookmarkStart w:id="18" w:name="_Toc397883850"/>
       <w:r>
         <w:t>2</w:t>
       </w:r>
@@ -6537,7 +6597,7 @@
         <w:pStyle w:val="Heading3"/>
         <w:jc w:val="both"/>
       </w:pPr>
-      <w:bookmarkStart w:id="19" w:name="_Toc397463083"/>
+      <w:bookmarkStart w:id="19" w:name="_Toc397883851"/>
       <w:r>
         <w:t>2</w:t>
       </w:r>
@@ -8585,7 +8645,7 @@
       <w:pPr>
         <w:pStyle w:val="Heading3"/>
       </w:pPr>
-      <w:bookmarkStart w:id="20" w:name="_Toc397463084"/>
+      <w:bookmarkStart w:id="20" w:name="_Toc397883852"/>
       <w:r>
         <w:lastRenderedPageBreak/>
         <w:t>2.4</w:t>
@@ -8979,7 +9039,7 @@
         <w:jc w:val="center"/>
       </w:pPr>
       <w:bookmarkStart w:id="21" w:name="_Toc385276381"/>
-      <w:bookmarkStart w:id="22" w:name="_Toc397463085"/>
+      <w:bookmarkStart w:id="22" w:name="_Toc397883853"/>
       <w:r>
         <w:lastRenderedPageBreak/>
         <w:t>3</w:t>
@@ -9040,7 +9100,7 @@
         <w:pStyle w:val="Heading2"/>
         <w:ind w:left="709" w:hanging="709"/>
       </w:pPr>
-      <w:bookmarkStart w:id="26" w:name="_Toc397463086"/>
+      <w:bookmarkStart w:id="26" w:name="_Toc397883854"/>
       <w:r>
         <w:t>3.1</w:t>
       </w:r>
@@ -9080,7 +9140,7 @@
         <w:pStyle w:val="Heading2"/>
         <w:ind w:left="709" w:hanging="709"/>
       </w:pPr>
-      <w:bookmarkStart w:id="27" w:name="_Toc397463087"/>
+      <w:bookmarkStart w:id="27" w:name="_Toc397883855"/>
       <w:r>
         <w:lastRenderedPageBreak/>
         <w:t>3.2.</w:t>
@@ -9117,7 +9177,6 @@
       <w:r>
         <w:rPr>
           <w:noProof/>
-          <w:lang w:eastAsia="en-SG"/>
         </w:rPr>
         <w:lastRenderedPageBreak/>
         <w:drawing>
@@ -9180,7 +9239,6 @@
       <w:r>
         <w:rPr>
           <w:noProof/>
-          <w:lang w:eastAsia="en-SG"/>
         </w:rPr>
         <w:drawing>
           <wp:inline distT="0" distB="0" distL="0" distR="0" wp14:anchorId="5D1B299A" wp14:editId="7617D52E">
@@ -9329,7 +9387,7 @@
           <w:numId w:val="13"/>
         </w:numPr>
       </w:pPr>
-      <w:bookmarkStart w:id="31" w:name="_Toc397463088"/>
+      <w:bookmarkStart w:id="31" w:name="_Toc397883856"/>
       <w:r>
         <w:lastRenderedPageBreak/>
         <w:t>Integration Testing</w:t>
@@ -9348,7 +9406,6 @@
       <w:r>
         <w:rPr>
           <w:noProof/>
-          <w:lang w:eastAsia="en-SG"/>
         </w:rPr>
         <w:drawing>
           <wp:inline distT="0" distB="0" distL="0" distR="0" wp14:anchorId="5E7E29D9" wp14:editId="291860BF">
@@ -9419,7 +9476,6 @@
       <w:r>
         <w:rPr>
           <w:noProof/>
-          <w:lang w:eastAsia="en-SG"/>
         </w:rPr>
         <w:drawing>
           <wp:inline distT="0" distB="0" distL="0" distR="0" wp14:anchorId="4CABD590" wp14:editId="772CDDAF">
@@ -9480,7 +9536,6 @@
       <w:r>
         <w:rPr>
           <w:noProof/>
-          <w:lang w:eastAsia="en-SG"/>
         </w:rPr>
         <w:lastRenderedPageBreak/>
         <w:drawing>
@@ -9553,7 +9608,7 @@
       <w:bookmarkStart w:id="32" w:name="_Toc384845078"/>
       <w:bookmarkStart w:id="33" w:name="_Toc385275812"/>
       <w:bookmarkStart w:id="34" w:name="_Toc385276385"/>
-      <w:bookmarkStart w:id="35" w:name="_Toc397463089"/>
+      <w:bookmarkStart w:id="35" w:name="_Toc397883857"/>
       <w:r>
         <w:t>System Testing</w:t>
       </w:r>
@@ -9588,7 +9643,7 @@
         <w:pStyle w:val="Heading1"/>
         <w:jc w:val="center"/>
       </w:pPr>
-      <w:bookmarkStart w:id="36" w:name="_Toc397463090"/>
+      <w:bookmarkStart w:id="36" w:name="_Toc397883858"/>
       <w:r>
         <w:lastRenderedPageBreak/>
         <w:t>4</w:t>
@@ -10056,7 +10111,7 @@
         <w:pStyle w:val="Heading1"/>
         <w:jc w:val="center"/>
       </w:pPr>
-      <w:bookmarkStart w:id="37" w:name="_Toc397463091"/>
+      <w:bookmarkStart w:id="37" w:name="_Toc397883859"/>
       <w:r>
         <w:lastRenderedPageBreak/>
         <w:t>5</w:t>
@@ -10077,7 +10132,7 @@
         <w:jc w:val="both"/>
       </w:pPr>
       <w:bookmarkStart w:id="38" w:name="_Toc384845079"/>
-      <w:bookmarkStart w:id="39" w:name="_Toc397463092"/>
+      <w:bookmarkStart w:id="39" w:name="_Toc397883860"/>
       <w:r>
         <w:t>1</w:t>
       </w:r>
@@ -10264,7 +10319,7 @@
               <w:pStyle w:val="ListParagraph"/>
               <w:numPr>
                 <w:ilvl w:val="0"/>
-                <w:numId w:val="7"/>
+                <w:numId w:val="1"/>
               </w:numPr>
               <w:spacing w:after="0" w:line="0" w:lineRule="atLeast"/>
               <w:rPr>
@@ -10287,7 +10342,7 @@
               <w:pStyle w:val="ListParagraph"/>
               <w:numPr>
                 <w:ilvl w:val="0"/>
-                <w:numId w:val="7"/>
+                <w:numId w:val="1"/>
               </w:numPr>
               <w:spacing w:after="0" w:line="0" w:lineRule="atLeast"/>
               <w:rPr>
@@ -10368,13 +10423,13 @@
       <w:pPr>
         <w:pStyle w:val="Heading2"/>
       </w:pPr>
-      <w:bookmarkStart w:id="40" w:name="_Toc397463093"/>
+      <w:bookmarkStart w:id="40" w:name="_Toc397883861"/>
       <w:r>
         <w:t>2</w:t>
       </w:r>
       <w:r>
         <w:tab/>
-        <w:t xml:space="preserve">Node </w:t>
+        <w:t>Node (Ast)</w:t>
       </w:r>
       <w:bookmarkEnd w:id="40"/>
     </w:p>
@@ -10449,23 +10504,7 @@
                 <w:color w:val="000000"/>
                 <w:lang w:eastAsia="en-SG"/>
               </w:rPr>
-              <w:t>: Nod</w:t>
-            </w:r>
-            <w:r>
-              <w:rPr>
-                <w:rFonts w:ascii="Trebuchet MS" w:eastAsia="Times New Roman" w:hAnsi="Trebuchet MS" w:cs="Times New Roman"/>
-                <w:color w:val="000000"/>
-                <w:lang w:eastAsia="en-SG"/>
-              </w:rPr>
-              <w:t>e is the node structure to be used for AST and CFG</w:t>
-            </w:r>
-            <w:r>
-              <w:rPr>
-                <w:rFonts w:ascii="Trebuchet MS" w:eastAsia="Times New Roman" w:hAnsi="Trebuchet MS" w:cs="Times New Roman"/>
-                <w:color w:val="000000"/>
-                <w:lang w:eastAsia="en-SG"/>
-              </w:rPr>
-              <w:t>.</w:t>
+              <w:t>: Node is the node structure of AST nodes.</w:t>
             </w:r>
           </w:p>
         </w:tc>
@@ -10505,27 +10544,7 @@
                 <w:color w:val="000000"/>
                 <w:lang w:eastAsia="en-SG"/>
               </w:rPr>
-              <w:t>API</w:t>
-            </w:r>
-            <w:r>
-              <w:rPr>
-                <w:rFonts w:ascii="Trebuchet MS" w:eastAsia="Times New Roman" w:hAnsi="Trebuchet MS" w:cs="Times New Roman"/>
-                <w:b/>
-                <w:bCs/>
-                <w:color w:val="000000"/>
-                <w:lang w:eastAsia="en-SG"/>
-              </w:rPr>
-              <w:t xml:space="preserve"> (Constructor)</w:t>
-            </w:r>
-            <w:r>
-              <w:rPr>
-                <w:rFonts w:ascii="Trebuchet MS" w:eastAsia="Times New Roman" w:hAnsi="Trebuchet MS" w:cs="Times New Roman"/>
-                <w:b/>
-                <w:bCs/>
-                <w:color w:val="000000"/>
-                <w:lang w:eastAsia="en-SG"/>
-              </w:rPr>
-              <w:t>:</w:t>
+              <w:t>API (Constructor):</w:t>
             </w:r>
           </w:p>
         </w:tc>
@@ -11594,7 +11613,7 @@
         <w:pStyle w:val="Heading2"/>
       </w:pPr>
       <w:bookmarkStart w:id="41" w:name="_Toc384845080"/>
-      <w:bookmarkStart w:id="42" w:name="_Toc397463094"/>
+      <w:bookmarkStart w:id="42" w:name="_Toc397883862"/>
       <w:r>
         <w:t>3</w:t>
       </w:r>
@@ -11753,44 +11772,11 @@
             <w:pPr>
               <w:spacing w:after="0" w:line="240" w:lineRule="auto"/>
               <w:rPr>
-                <w:rFonts w:ascii="Times New Roman" w:eastAsia="Times New Roman" w:hAnsi="Times New Roman" w:cs="Times New Roman"/>
-                <w:lang w:eastAsia="en-SG"/>
-              </w:rPr>
-            </w:pPr>
-          </w:p>
-          <w:p>
-            <w:pPr>
-              <w:spacing w:after="0" w:line="240" w:lineRule="auto"/>
-              <w:rPr>
-                <w:rFonts w:ascii="Times New Roman" w:eastAsia="Times New Roman" w:hAnsi="Times New Roman" w:cs="Times New Roman"/>
-                <w:lang w:eastAsia="en-SG"/>
-              </w:rPr>
-            </w:pPr>
-            <w:r>
-              <w:rPr>
-                <w:rFonts w:ascii="Trebuchet MS" w:eastAsia="Times New Roman" w:hAnsi="Trebuchet MS" w:cs="Times New Roman"/>
-                <w:color w:val="000000"/>
-                <w:lang w:eastAsia="en-SG"/>
-              </w:rPr>
-              <w:t>Parameters:</w:t>
-            </w:r>
-          </w:p>
-          <w:p>
-            <w:pPr>
-              <w:spacing w:after="0" w:line="240" w:lineRule="auto"/>
-              <w:rPr>
-                <w:rFonts w:ascii="Times New Roman" w:eastAsia="Times New Roman" w:hAnsi="Times New Roman" w:cs="Times New Roman"/>
-                <w:lang w:eastAsia="en-SG"/>
-              </w:rPr>
-            </w:pPr>
-            <w:r>
-              <w:rPr>
-                <w:rFonts w:ascii="Trebuchet MS" w:eastAsia="Times New Roman" w:hAnsi="Trebuchet MS" w:cs="Times New Roman"/>
-                <w:color w:val="000000"/>
-                <w:lang w:eastAsia="en-SG"/>
-              </w:rPr>
-              <w:t>varName - name of the variable</w:t>
-            </w:r>
+                <w:rFonts w:ascii="Trebuchet MS" w:eastAsia="Times New Roman" w:hAnsi="Trebuchet MS" w:cs="Times New Roman"/>
+                <w:color w:val="000000"/>
+                <w:lang w:eastAsia="en-SG"/>
+              </w:rPr>
+            </w:pPr>
           </w:p>
           <w:p>
             <w:pPr>
@@ -11875,40 +11861,6 @@
                 <w:color w:val="000000"/>
                 <w:lang w:eastAsia="en-SG"/>
               </w:rPr>
-              <w:t>Parameters:</w:t>
-            </w:r>
-          </w:p>
-          <w:p>
-            <w:pPr>
-              <w:spacing w:after="0" w:line="240" w:lineRule="auto"/>
-              <w:rPr>
-                <w:rFonts w:ascii="Times New Roman" w:eastAsia="Times New Roman" w:hAnsi="Times New Roman" w:cs="Times New Roman"/>
-                <w:lang w:eastAsia="en-SG"/>
-              </w:rPr>
-            </w:pPr>
-            <w:r>
-              <w:rPr>
-                <w:rFonts w:ascii="Trebuchet MS" w:eastAsia="Times New Roman" w:hAnsi="Trebuchet MS" w:cs="Times New Roman"/>
-                <w:color w:val="000000"/>
-                <w:lang w:eastAsia="en-SG"/>
-              </w:rPr>
-              <w:t>index - index of the variable</w:t>
-            </w:r>
-          </w:p>
-          <w:p>
-            <w:pPr>
-              <w:spacing w:after="0" w:line="240" w:lineRule="auto"/>
-              <w:rPr>
-                <w:rFonts w:ascii="Times New Roman" w:eastAsia="Times New Roman" w:hAnsi="Times New Roman" w:cs="Times New Roman"/>
-                <w:lang w:eastAsia="en-SG"/>
-              </w:rPr>
-            </w:pPr>
-            <w:r>
-              <w:rPr>
-                <w:rFonts w:ascii="Trebuchet MS" w:eastAsia="Times New Roman" w:hAnsi="Trebuchet MS" w:cs="Times New Roman"/>
-                <w:color w:val="000000"/>
-                <w:lang w:eastAsia="en-SG"/>
-              </w:rPr>
               <w:t>Description: Returns the name of a variable at VarTable [index]</w:t>
             </w:r>
           </w:p>
@@ -11966,40 +11918,6 @@
           </w:p>
           <w:p>
             <w:pPr>
-              <w:spacing w:after="0" w:line="240" w:lineRule="auto"/>
-              <w:rPr>
-                <w:rFonts w:ascii="Times New Roman" w:eastAsia="Times New Roman" w:hAnsi="Times New Roman" w:cs="Times New Roman"/>
-                <w:lang w:eastAsia="en-SG"/>
-              </w:rPr>
-            </w:pPr>
-            <w:r>
-              <w:rPr>
-                <w:rFonts w:ascii="Trebuchet MS" w:eastAsia="Times New Roman" w:hAnsi="Trebuchet MS" w:cs="Times New Roman"/>
-                <w:color w:val="000000"/>
-                <w:lang w:eastAsia="en-SG"/>
-              </w:rPr>
-              <w:t>Parameters:</w:t>
-            </w:r>
-          </w:p>
-          <w:p>
-            <w:pPr>
-              <w:spacing w:after="0" w:line="240" w:lineRule="auto"/>
-              <w:rPr>
-                <w:rFonts w:ascii="Times New Roman" w:eastAsia="Times New Roman" w:hAnsi="Times New Roman" w:cs="Times New Roman"/>
-                <w:lang w:eastAsia="en-SG"/>
-              </w:rPr>
-            </w:pPr>
-            <w:r>
-              <w:rPr>
-                <w:rFonts w:ascii="Trebuchet MS" w:eastAsia="Times New Roman" w:hAnsi="Trebuchet MS" w:cs="Times New Roman"/>
-                <w:color w:val="000000"/>
-                <w:lang w:eastAsia="en-SG"/>
-              </w:rPr>
-              <w:t>varName - name of the variable</w:t>
-            </w:r>
-          </w:p>
-          <w:p>
-            <w:pPr>
               <w:spacing w:after="0" w:line="0" w:lineRule="atLeast"/>
               <w:rPr>
                 <w:rFonts w:ascii="Times New Roman" w:eastAsia="Times New Roman" w:hAnsi="Times New Roman" w:cs="Times New Roman"/>
@@ -12044,7 +11962,7 @@
               </w:rPr>
             </w:pPr>
             <w:r>
-              <w:t xml:space="preserve">INTEGER getNumVar() ; </w:t>
+              <w:t xml:space="preserve">INTEGER getNumVar(); </w:t>
             </w:r>
             <w:r>
               <w:rPr>
@@ -12088,7 +12006,7 @@
         <w:pStyle w:val="Heading2"/>
       </w:pPr>
       <w:bookmarkStart w:id="43" w:name="_Toc384845081"/>
-      <w:bookmarkStart w:id="44" w:name="_Toc397463095"/>
+      <w:bookmarkStart w:id="44" w:name="_Toc397883863"/>
       <w:r>
         <w:t>4</w:t>
       </w:r>
@@ -12237,7 +12155,7 @@
             <w:pPr>
               <w:pStyle w:val="ProgramAPI"/>
               <w:rPr>
-                <w:color w:val="5A5A5A" w:themeColor="text1" w:themeTint="A5"/>
+                <w:rFonts w:ascii="Times New Roman" w:hAnsi="Times New Roman" w:cs="Times New Roman"/>
               </w:rPr>
             </w:pPr>
             <w:r>
@@ -12261,40 +12179,6 @@
                 <w:color w:val="000000"/>
                 <w:lang w:eastAsia="en-SG"/>
               </w:rPr>
-              <w:t>Parameters:</w:t>
-            </w:r>
-          </w:p>
-          <w:p>
-            <w:pPr>
-              <w:spacing w:after="0" w:line="240" w:lineRule="auto"/>
-              <w:rPr>
-                <w:rFonts w:ascii="Times New Roman" w:eastAsia="Times New Roman" w:hAnsi="Times New Roman" w:cs="Times New Roman"/>
-                <w:lang w:eastAsia="en-SG"/>
-              </w:rPr>
-            </w:pPr>
-            <w:r>
-              <w:rPr>
-                <w:rFonts w:ascii="Trebuchet MS" w:eastAsia="Times New Roman" w:hAnsi="Trebuchet MS" w:cs="Times New Roman"/>
-                <w:color w:val="000000"/>
-                <w:lang w:eastAsia="en-SG"/>
-              </w:rPr>
-              <w:t>procName - name of the procedure to be inserted into ProcTable</w:t>
-            </w:r>
-          </w:p>
-          <w:p>
-            <w:pPr>
-              <w:spacing w:after="0" w:line="240" w:lineRule="auto"/>
-              <w:rPr>
-                <w:rFonts w:ascii="Times New Roman" w:eastAsia="Times New Roman" w:hAnsi="Times New Roman" w:cs="Times New Roman"/>
-                <w:lang w:eastAsia="en-SG"/>
-              </w:rPr>
-            </w:pPr>
-            <w:r>
-              <w:rPr>
-                <w:rFonts w:ascii="Trebuchet MS" w:eastAsia="Times New Roman" w:hAnsi="Trebuchet MS" w:cs="Times New Roman"/>
-                <w:color w:val="000000"/>
-                <w:lang w:eastAsia="en-SG"/>
-              </w:rPr>
               <w:t>Description: If procName is not in the ProcTable, inserts procName into the</w:t>
             </w:r>
           </w:p>
@@ -12313,16 +12197,7 @@
                 <w:color w:val="000000"/>
                 <w:lang w:eastAsia="en-SG"/>
               </w:rPr>
-              <w:t xml:space="preserve">ProcTable and returns its index. if procName already exists, return its index and </w:t>
-            </w:r>
-            <w:r>
-              <w:rPr>
-                <w:rFonts w:ascii="Trebuchet MS" w:eastAsia="Times New Roman" w:hAnsi="Trebuchet MS" w:cs="Times New Roman"/>
-                <w:color w:val="000000"/>
-                <w:lang w:eastAsia="en-SG"/>
-              </w:rPr>
-              <w:lastRenderedPageBreak/>
-              <w:t>the table remains unchanged.</w:t>
+              <w:t>ProcTable and returns its index. if procName already exists, return its index and the table remains unchanged.</w:t>
             </w:r>
           </w:p>
         </w:tc>
@@ -12352,52 +12227,18 @@
               </w:rPr>
             </w:pPr>
             <w:r>
-              <w:lastRenderedPageBreak/>
               <w:t>PROCINDEX getProcIndex (PROCNAME procName);</w:t>
             </w:r>
           </w:p>
           <w:p>
             <w:pPr>
-              <w:spacing w:after="0" w:line="240" w:lineRule="auto"/>
-              <w:rPr>
-                <w:rFonts w:ascii="Times New Roman" w:eastAsia="Times New Roman" w:hAnsi="Times New Roman" w:cs="Times New Roman"/>
-                <w:lang w:eastAsia="en-SG"/>
-              </w:rPr>
-            </w:pPr>
-          </w:p>
-          <w:p>
-            <w:pPr>
-              <w:spacing w:after="0" w:line="240" w:lineRule="auto"/>
-              <w:rPr>
-                <w:rFonts w:ascii="Times New Roman" w:eastAsia="Times New Roman" w:hAnsi="Times New Roman" w:cs="Times New Roman"/>
-                <w:lang w:eastAsia="en-SG"/>
-              </w:rPr>
-            </w:pPr>
-            <w:r>
-              <w:rPr>
-                <w:rFonts w:ascii="Trebuchet MS" w:eastAsia="Times New Roman" w:hAnsi="Trebuchet MS" w:cs="Times New Roman"/>
-                <w:color w:val="000000"/>
-                <w:lang w:eastAsia="en-SG"/>
-              </w:rPr>
-              <w:t>Parameters:</w:t>
-            </w:r>
-          </w:p>
-          <w:p>
-            <w:pPr>
-              <w:spacing w:after="0" w:line="240" w:lineRule="auto"/>
-              <w:rPr>
-                <w:rFonts w:ascii="Times New Roman" w:eastAsia="Times New Roman" w:hAnsi="Times New Roman" w:cs="Times New Roman"/>
-                <w:lang w:eastAsia="en-SG"/>
-              </w:rPr>
-            </w:pPr>
-            <w:r>
-              <w:rPr>
-                <w:rFonts w:ascii="Trebuchet MS" w:eastAsia="Times New Roman" w:hAnsi="Trebuchet MS" w:cs="Times New Roman"/>
-                <w:color w:val="000000"/>
-                <w:lang w:eastAsia="en-SG"/>
-              </w:rPr>
-              <w:t>procName - procedure name</w:t>
-            </w:r>
+              <w:spacing w:after="0" w:line="0" w:lineRule="atLeast"/>
+              <w:rPr>
+                <w:rFonts w:ascii="Trebuchet MS" w:eastAsia="Times New Roman" w:hAnsi="Trebuchet MS" w:cs="Times New Roman"/>
+                <w:color w:val="000000"/>
+                <w:lang w:eastAsia="en-SG"/>
+              </w:rPr>
+            </w:pPr>
           </w:p>
           <w:p>
             <w:pPr>
@@ -12465,40 +12306,7 @@
                 <w:color w:val="000000"/>
                 <w:lang w:eastAsia="en-SG"/>
               </w:rPr>
-              <w:t>Parameters:</w:t>
-            </w:r>
-          </w:p>
-          <w:p>
-            <w:pPr>
-              <w:spacing w:after="0" w:line="240" w:lineRule="auto"/>
-              <w:rPr>
-                <w:rFonts w:ascii="Times New Roman" w:eastAsia="Times New Roman" w:hAnsi="Times New Roman" w:cs="Times New Roman"/>
-                <w:lang w:eastAsia="en-SG"/>
-              </w:rPr>
-            </w:pPr>
-            <w:r>
-              <w:rPr>
-                <w:rFonts w:ascii="Trebuchet MS" w:eastAsia="Times New Roman" w:hAnsi="Trebuchet MS" w:cs="Times New Roman"/>
-                <w:color w:val="000000"/>
-                <w:lang w:eastAsia="en-SG"/>
-              </w:rPr>
-              <w:t>index - index of the procedure</w:t>
-            </w:r>
-          </w:p>
-          <w:p>
-            <w:pPr>
-              <w:spacing w:after="0" w:line="240" w:lineRule="auto"/>
-              <w:rPr>
-                <w:rFonts w:ascii="Times New Roman" w:eastAsia="Times New Roman" w:hAnsi="Times New Roman" w:cs="Times New Roman"/>
-                <w:lang w:eastAsia="en-SG"/>
-              </w:rPr>
-            </w:pPr>
-            <w:r>
-              <w:rPr>
-                <w:rFonts w:ascii="Trebuchet MS" w:eastAsia="Times New Roman" w:hAnsi="Trebuchet MS" w:cs="Times New Roman"/>
-                <w:color w:val="000000"/>
-                <w:lang w:eastAsia="en-SG"/>
-              </w:rPr>
+              <w:lastRenderedPageBreak/>
               <w:t>Description: If the procedure denoted by the index ‘index’ exists in the ProcTable, returns the name of a procedure at ProcTable.</w:t>
             </w:r>
           </w:p>
@@ -12548,7 +12356,8 @@
               </w:rPr>
             </w:pPr>
             <w:r>
-              <w:t xml:space="preserve">INTEGER getNumProcedures () ; </w:t>
+              <w:lastRenderedPageBreak/>
+              <w:t xml:space="preserve">INTEGER getNumProcedures (); </w:t>
             </w:r>
             <w:r>
               <w:rPr>
@@ -12593,7 +12402,7 @@
         <w:pStyle w:val="Heading2"/>
       </w:pPr>
       <w:bookmarkStart w:id="45" w:name="_Toc384845082"/>
-      <w:bookmarkStart w:id="46" w:name="_Toc397463096"/>
+      <w:bookmarkStart w:id="46" w:name="_Toc397883864"/>
       <w:r>
         <w:t>5</w:t>
       </w:r>
@@ -12936,16 +12745,7 @@
                 <w:color w:val="000000"/>
                 <w:lang w:eastAsia="en-SG"/>
               </w:rPr>
-              <w:t xml:space="preserve">Description: If STMTNUM s, is associated with TYPE t, in the typeTable, returns </w:t>
-            </w:r>
-            <w:r>
-              <w:rPr>
-                <w:rFonts w:ascii="Trebuchet MS" w:eastAsia="Times New Roman" w:hAnsi="Trebuchet MS" w:cs="Times New Roman"/>
-                <w:color w:val="000000"/>
-                <w:lang w:eastAsia="en-SG"/>
-              </w:rPr>
-              <w:lastRenderedPageBreak/>
-              <w:t>true. If s is invalid of out of range, returns false.</w:t>
+              <w:t>Description: If STMTNUM s, is associated with TYPE t, in the typeTable, returns true. If s is invalid of out of range, returns false.</w:t>
             </w:r>
           </w:p>
         </w:tc>
@@ -12961,7 +12761,7 @@
       <w:pPr>
         <w:pStyle w:val="Heading2"/>
       </w:pPr>
-      <w:bookmarkStart w:id="48" w:name="_Toc397463097"/>
+      <w:bookmarkStart w:id="48" w:name="_Toc397883865"/>
       <w:r>
         <w:t>6</w:t>
       </w:r>
@@ -12971,13 +12771,7 @@
       </w:r>
       <w:bookmarkEnd w:id="47"/>
       <w:r>
-        <w:t xml:space="preserve"> </w:t>
-      </w:r>
-      <w:r>
-        <w:t>and</w:t>
-      </w:r>
-      <w:r>
-        <w:t xml:space="preserve"> Follows*</w:t>
+        <w:t xml:space="preserve"> and Follows*</w:t>
       </w:r>
       <w:bookmarkEnd w:id="48"/>
     </w:p>
@@ -13146,6 +12940,7 @@
                 <w:color w:val="000000"/>
                 <w:lang w:eastAsia="en-SG"/>
               </w:rPr>
+              <w:lastRenderedPageBreak/>
               <w:t>Description: Set the Follows(s1, s2) in the FollowsTable.</w:t>
             </w:r>
           </w:p>
@@ -13195,6 +12990,7 @@
               </w:rPr>
             </w:pPr>
             <w:r>
+              <w:lastRenderedPageBreak/>
               <w:t>BOOLEAN isFollows (STMTNUM s1, STMTNUM s2);</w:t>
             </w:r>
             <w:r>
@@ -13655,7 +13451,6 @@
                 <w:color w:val="000000"/>
                 <w:lang w:eastAsia="en-SG"/>
               </w:rPr>
-              <w:lastRenderedPageBreak/>
               <w:t>Description: Returns all STMTNUM  x such that for every x, Follows(t1, x) holds, and every x is of type t2.</w:t>
             </w:r>
           </w:p>
@@ -13701,16 +13496,19 @@
             <w:pPr>
               <w:pStyle w:val="ProgramAPI"/>
               <w:rPr>
-                <w:color w:val="5A5A5A" w:themeColor="text1" w:themeTint="A5"/>
-              </w:rPr>
-            </w:pPr>
-            <w:r>
-              <w:lastRenderedPageBreak/>
+                <w:color w:val="FFC000"/>
+              </w:rPr>
+            </w:pPr>
+            <w:r>
+              <w:rPr>
+                <w:color w:val="FFC000"/>
+              </w:rPr>
               <w:t>BOOLEAN isFollowsStar (STMTNUM s1, STMTNUM s2);</w:t>
             </w:r>
             <w:r>
               <w:rPr>
                 <w:rFonts w:ascii="Times New Roman" w:hAnsi="Times New Roman" w:cs="Times New Roman"/>
+                <w:color w:val="FFC000"/>
               </w:rPr>
               <w:br/>
             </w:r>
@@ -13720,13 +13518,14 @@
               <w:spacing w:after="0" w:line="240" w:lineRule="auto"/>
               <w:rPr>
                 <w:rFonts w:ascii="Times New Roman" w:eastAsia="Times New Roman" w:hAnsi="Times New Roman" w:cs="Times New Roman"/>
-                <w:lang w:eastAsia="en-SG"/>
-              </w:rPr>
-            </w:pPr>
-            <w:r>
-              <w:rPr>
-                <w:rFonts w:ascii="Trebuchet MS" w:eastAsia="Times New Roman" w:hAnsi="Trebuchet MS" w:cs="Times New Roman"/>
-                <w:color w:val="000000"/>
+                <w:color w:val="FFC000"/>
+                <w:lang w:eastAsia="en-SG"/>
+              </w:rPr>
+            </w:pPr>
+            <w:r>
+              <w:rPr>
+                <w:rFonts w:ascii="Trebuchet MS" w:eastAsia="Times New Roman" w:hAnsi="Trebuchet MS" w:cs="Times New Roman"/>
+                <w:color w:val="FFC000"/>
                 <w:lang w:eastAsia="en-SG"/>
               </w:rPr>
               <w:t>Description: If Follows*(s1, s2) is true, returns true. Else, returns false.</w:t>
@@ -13737,14 +13536,14 @@
               <w:spacing w:after="0" w:line="0" w:lineRule="atLeast"/>
               <w:rPr>
                 <w:rFonts w:ascii="Times New Roman" w:eastAsia="Times New Roman" w:hAnsi="Times New Roman" w:cs="Times New Roman"/>
-                <w:color w:val="5A5A5A" w:themeColor="text1" w:themeTint="A5"/>
-                <w:lang w:eastAsia="en-SG"/>
-              </w:rPr>
-            </w:pPr>
-            <w:r>
-              <w:rPr>
-                <w:rFonts w:ascii="Trebuchet MS" w:eastAsia="Times New Roman" w:hAnsi="Trebuchet MS" w:cs="Times New Roman"/>
-                <w:color w:val="000000"/>
+                <w:color w:val="FFC000"/>
+                <w:lang w:eastAsia="en-SG"/>
+              </w:rPr>
+            </w:pPr>
+            <w:r>
+              <w:rPr>
+                <w:rFonts w:ascii="Trebuchet MS" w:eastAsia="Times New Roman" w:hAnsi="Trebuchet MS" w:cs="Times New Roman"/>
+                <w:color w:val="FFC000"/>
                 <w:lang w:eastAsia="en-SG"/>
               </w:rPr>
               <w:t>If s1 or s2 are out of range, return error code</w:t>
@@ -13773,10 +13572,13 @@
             <w:pPr>
               <w:pStyle w:val="ProgramAPI"/>
               <w:rPr>
-                <w:color w:val="5A5A5A" w:themeColor="text1" w:themeTint="A5"/>
-              </w:rPr>
-            </w:pPr>
-            <w:r>
+                <w:color w:val="FFC000"/>
+              </w:rPr>
+            </w:pPr>
+            <w:r>
+              <w:rPr>
+                <w:color w:val="FFC000"/>
+              </w:rPr>
               <w:t>STMTNUM_LIST getFollowsStar (STMTNUM s);</w:t>
             </w:r>
           </w:p>
@@ -13785,6 +13587,7 @@
               <w:spacing w:after="0" w:line="240" w:lineRule="auto"/>
               <w:rPr>
                 <w:rFonts w:ascii="Times New Roman" w:eastAsia="Times New Roman" w:hAnsi="Times New Roman" w:cs="Times New Roman"/>
+                <w:color w:val="FFC000"/>
                 <w:lang w:eastAsia="en-SG"/>
               </w:rPr>
             </w:pPr>
@@ -13794,13 +13597,14 @@
               <w:spacing w:after="0" w:line="240" w:lineRule="auto"/>
               <w:rPr>
                 <w:rFonts w:ascii="Times New Roman" w:eastAsia="Times New Roman" w:hAnsi="Times New Roman" w:cs="Times New Roman"/>
-                <w:lang w:eastAsia="en-SG"/>
-              </w:rPr>
-            </w:pPr>
-            <w:r>
-              <w:rPr>
-                <w:rFonts w:ascii="Trebuchet MS" w:eastAsia="Times New Roman" w:hAnsi="Trebuchet MS" w:cs="Times New Roman"/>
-                <w:color w:val="000000"/>
+                <w:color w:val="FFC000"/>
+                <w:lang w:eastAsia="en-SG"/>
+              </w:rPr>
+            </w:pPr>
+            <w:r>
+              <w:rPr>
+                <w:rFonts w:ascii="Trebuchet MS" w:eastAsia="Times New Roman" w:hAnsi="Trebuchet MS" w:cs="Times New Roman"/>
+                <w:color w:val="FFC000"/>
                 <w:lang w:eastAsia="en-SG"/>
               </w:rPr>
               <w:t>Description: Returns a list containing statements x such that Follows*(s, x) holds.</w:t>
@@ -13811,25 +13615,17 @@
               <w:spacing w:after="0" w:line="0" w:lineRule="atLeast"/>
               <w:rPr>
                 <w:rFonts w:ascii="Times New Roman" w:eastAsia="Times New Roman" w:hAnsi="Times New Roman" w:cs="Times New Roman"/>
-                <w:color w:val="5A5A5A" w:themeColor="text1" w:themeTint="A5"/>
-                <w:lang w:eastAsia="en-SG"/>
-              </w:rPr>
-            </w:pPr>
-            <w:r>
-              <w:rPr>
-                <w:rFonts w:ascii="Trebuchet MS" w:eastAsia="Times New Roman" w:hAnsi="Trebuchet MS" w:cs="Times New Roman"/>
-                <w:color w:val="000000"/>
-                <w:lang w:eastAsia="en-SG"/>
-              </w:rPr>
-              <w:t xml:space="preserve">If s is out of range r does not exist, return </w:t>
-            </w:r>
-            <w:r>
-              <w:rPr>
-                <w:rFonts w:ascii="Trebuchet MS" w:eastAsia="Times New Roman" w:hAnsi="Trebuchet MS" w:cs="Times New Roman"/>
-                <w:color w:val="000000"/>
-                <w:lang w:eastAsia="en-SG"/>
-              </w:rPr>
-              <w:t>error code</w:t>
+                <w:color w:val="FFC000"/>
+                <w:lang w:eastAsia="en-SG"/>
+              </w:rPr>
+            </w:pPr>
+            <w:r>
+              <w:rPr>
+                <w:rFonts w:ascii="Trebuchet MS" w:eastAsia="Times New Roman" w:hAnsi="Trebuchet MS" w:cs="Times New Roman"/>
+                <w:color w:val="FFC000"/>
+                <w:lang w:eastAsia="en-SG"/>
+              </w:rPr>
+              <w:t>If s is out of range r does not exist, return error code</w:t>
             </w:r>
           </w:p>
         </w:tc>
@@ -13855,15 +13651,20 @@
             <w:pPr>
               <w:pStyle w:val="ProgramAPI"/>
               <w:rPr>
-                <w:color w:val="5A5A5A" w:themeColor="text1" w:themeTint="A5"/>
-              </w:rPr>
-            </w:pPr>
-            <w:r>
+                <w:color w:val="FFC000"/>
+              </w:rPr>
+            </w:pPr>
+            <w:r>
+              <w:rPr>
+                <w:color w:val="FFC000"/>
+              </w:rPr>
+              <w:lastRenderedPageBreak/>
               <w:t>STMTNUM_LIST getFollowedStarBy (STMTNUM s);</w:t>
             </w:r>
             <w:r>
               <w:rPr>
                 <w:rFonts w:ascii="Times New Roman" w:hAnsi="Times New Roman" w:cs="Times New Roman"/>
+                <w:color w:val="FFC000"/>
               </w:rPr>
               <w:br/>
             </w:r>
@@ -13873,13 +13674,14 @@
               <w:spacing w:after="0" w:line="240" w:lineRule="auto"/>
               <w:rPr>
                 <w:rFonts w:ascii="Times New Roman" w:eastAsia="Times New Roman" w:hAnsi="Times New Roman" w:cs="Times New Roman"/>
-                <w:lang w:eastAsia="en-SG"/>
-              </w:rPr>
-            </w:pPr>
-            <w:r>
-              <w:rPr>
-                <w:rFonts w:ascii="Trebuchet MS" w:eastAsia="Times New Roman" w:hAnsi="Trebuchet MS" w:cs="Times New Roman"/>
-                <w:color w:val="000000"/>
+                <w:color w:val="FFC000"/>
+                <w:lang w:eastAsia="en-SG"/>
+              </w:rPr>
+            </w:pPr>
+            <w:r>
+              <w:rPr>
+                <w:rFonts w:ascii="Trebuchet MS" w:eastAsia="Times New Roman" w:hAnsi="Trebuchet MS" w:cs="Times New Roman"/>
+                <w:color w:val="FFC000"/>
                 <w:lang w:eastAsia="en-SG"/>
               </w:rPr>
               <w:t>Description: Returns a list containing statements x such that Follows*(x, s) holds.</w:t>
@@ -13890,25 +13692,17 @@
               <w:spacing w:after="0" w:line="0" w:lineRule="atLeast"/>
               <w:rPr>
                 <w:rFonts w:ascii="Times New Roman" w:eastAsia="Times New Roman" w:hAnsi="Times New Roman" w:cs="Times New Roman"/>
-                <w:color w:val="5A5A5A" w:themeColor="text1" w:themeTint="A5"/>
-                <w:lang w:eastAsia="en-SG"/>
-              </w:rPr>
-            </w:pPr>
-            <w:r>
-              <w:rPr>
-                <w:rFonts w:ascii="Trebuchet MS" w:eastAsia="Times New Roman" w:hAnsi="Trebuchet MS" w:cs="Times New Roman"/>
-                <w:color w:val="000000"/>
-                <w:lang w:eastAsia="en-SG"/>
-              </w:rPr>
-              <w:t xml:space="preserve">If s is out of range r does not exist, </w:t>
-            </w:r>
-            <w:r>
-              <w:rPr>
-                <w:rFonts w:ascii="Trebuchet MS" w:eastAsia="Times New Roman" w:hAnsi="Trebuchet MS" w:cs="Times New Roman"/>
-                <w:color w:val="000000"/>
-                <w:lang w:eastAsia="en-SG"/>
-              </w:rPr>
-              <w:t>return error code</w:t>
+                <w:color w:val="FFC000"/>
+                <w:lang w:eastAsia="en-SG"/>
+              </w:rPr>
+            </w:pPr>
+            <w:r>
+              <w:rPr>
+                <w:rFonts w:ascii="Trebuchet MS" w:eastAsia="Times New Roman" w:hAnsi="Trebuchet MS" w:cs="Times New Roman"/>
+                <w:color w:val="FFC000"/>
+                <w:lang w:eastAsia="en-SG"/>
+              </w:rPr>
+              <w:t>If s is out of range r does not exist, return error code</w:t>
             </w:r>
           </w:p>
         </w:tc>
@@ -13928,7 +13722,7 @@
         <w:pStyle w:val="Heading2"/>
       </w:pPr>
       <w:bookmarkStart w:id="49" w:name="_Toc384845085"/>
-      <w:bookmarkStart w:id="50" w:name="_Toc397463098"/>
+      <w:bookmarkStart w:id="50" w:name="_Toc397883866"/>
       <w:r>
         <w:t>7</w:t>
       </w:r>
@@ -13938,13 +13732,7 @@
       </w:r>
       <w:bookmarkEnd w:id="49"/>
       <w:r>
-        <w:t xml:space="preserve"> </w:t>
-      </w:r>
-      <w:r>
-        <w:t>and</w:t>
-      </w:r>
-      <w:r>
-        <w:t xml:space="preserve"> Parent*</w:t>
+        <w:t xml:space="preserve"> and Parent*</w:t>
       </w:r>
       <w:bookmarkEnd w:id="50"/>
     </w:p>
@@ -14403,7 +14191,6 @@
               </w:rPr>
             </w:pPr>
             <w:r>
-              <w:lastRenderedPageBreak/>
               <w:t>BOOLEAN isChildren (TYPE t1, STMTNUM s2);</w:t>
             </w:r>
           </w:p>
@@ -14665,6 +14452,7 @@
               </w:rPr>
             </w:pPr>
             <w:r>
+              <w:lastRenderedPageBreak/>
               <w:t>STMTNUM_LIST getParent (TYPE t1, TYPE t2);</w:t>
             </w:r>
           </w:p>
@@ -15183,7 +14971,6 @@
               <w:rPr>
                 <w:color w:val="FFC000"/>
               </w:rPr>
-              <w:lastRenderedPageBreak/>
               <w:t>STMTNUM_LIST getParentStar (STMTNUM s);</w:t>
             </w:r>
           </w:p>
@@ -15259,7 +15046,7 @@
         <w:pStyle w:val="Heading2"/>
       </w:pPr>
       <w:bookmarkStart w:id="51" w:name="_Toc384845087"/>
-      <w:bookmarkStart w:id="52" w:name="_Toc397463099"/>
+      <w:bookmarkStart w:id="52" w:name="_Toc397883867"/>
       <w:r>
         <w:t>8</w:t>
       </w:r>
@@ -15381,6 +15168,7 @@
                 <w:color w:val="000000"/>
                 <w:lang w:eastAsia="en-SG"/>
               </w:rPr>
+              <w:lastRenderedPageBreak/>
               <w:t>API:</w:t>
             </w:r>
           </w:p>
@@ -15437,7 +15225,7 @@
                 <w:color w:val="000000"/>
                 <w:lang w:eastAsia="en-SG"/>
               </w:rPr>
-              <w:t>Description: Set the Modifies relationship between s and varName to be true in the modifiesAssignmentTable.</w:t>
+              <w:t>Description: Set the Modifies relationship between s and varName to be true in the modifiesTable.</w:t>
             </w:r>
           </w:p>
           <w:p>
@@ -15455,7 +15243,89 @@
                 <w:color w:val="000000"/>
                 <w:lang w:eastAsia="en-SG"/>
               </w:rPr>
-              <w:t>If either v or s given is out of range, do nothing.</w:t>
+              <w:t>If either varName or s given is out of range, do nothing.</w:t>
+            </w:r>
+          </w:p>
+        </w:tc>
+      </w:tr>
+      <w:tr>
+        <w:tc>
+          <w:tcPr>
+            <w:tcW w:w="0" w:type="auto"/>
+            <w:tcBorders>
+              <w:top w:val="single" w:sz="6" w:space="0" w:color="000000"/>
+              <w:left w:val="single" w:sz="6" w:space="0" w:color="000000"/>
+              <w:bottom w:val="single" w:sz="6" w:space="0" w:color="000000"/>
+              <w:right w:val="single" w:sz="6" w:space="0" w:color="000000"/>
+            </w:tcBorders>
+            <w:tcMar>
+              <w:top w:w="105" w:type="dxa"/>
+              <w:left w:w="105" w:type="dxa"/>
+              <w:bottom w:w="105" w:type="dxa"/>
+              <w:right w:w="105" w:type="dxa"/>
+            </w:tcMar>
+          </w:tcPr>
+          <w:p>
+            <w:pPr>
+              <w:pStyle w:val="ProgramAPI"/>
+              <w:rPr>
+                <w:color w:val="5A5A5A" w:themeColor="text1" w:themeTint="A5"/>
+              </w:rPr>
+            </w:pPr>
+            <w:r>
+              <w:t>VOID setModifies (STMTNUM s, VARINDEX_LIST varList);</w:t>
+            </w:r>
+          </w:p>
+          <w:p>
+            <w:pPr>
+              <w:spacing w:after="0" w:line="240" w:lineRule="auto"/>
+              <w:rPr>
+                <w:rFonts w:ascii="Times New Roman" w:eastAsia="Times New Roman" w:hAnsi="Times New Roman" w:cs="Times New Roman"/>
+                <w:lang w:eastAsia="en-SG"/>
+              </w:rPr>
+            </w:pPr>
+          </w:p>
+          <w:p>
+            <w:pPr>
+              <w:spacing w:after="0" w:line="240" w:lineRule="auto"/>
+              <w:rPr>
+                <w:rFonts w:ascii="Times New Roman" w:eastAsia="Times New Roman" w:hAnsi="Times New Roman" w:cs="Times New Roman"/>
+                <w:lang w:eastAsia="en-SG"/>
+              </w:rPr>
+            </w:pPr>
+            <w:r>
+              <w:rPr>
+                <w:rFonts w:ascii="Trebuchet MS" w:eastAsia="Times New Roman" w:hAnsi="Trebuchet MS" w:cs="Times New Roman"/>
+                <w:color w:val="000000"/>
+                <w:lang w:eastAsia="en-SG"/>
+              </w:rPr>
+              <w:t>Description: Set the Modifies relationship between s and variable index inside varList to be true in the modifiesTable.</w:t>
+            </w:r>
+          </w:p>
+          <w:p>
+            <w:pPr>
+              <w:pStyle w:val="ProgramAPI"/>
+            </w:pPr>
+            <w:r>
+              <w:rPr>
+                <w:rFonts w:ascii="Trebuchet MS" w:hAnsi="Trebuchet MS" w:cs="Times New Roman"/>
+                <w:b w:val="0"/>
+              </w:rPr>
+              <w:t>If either v</w:t>
+            </w:r>
+            <w:r>
+              <w:rPr>
+                <w:rFonts w:ascii="Trebuchet MS" w:hAnsi="Trebuchet MS" w:cs="Times New Roman"/>
+                <w:b w:val="0"/>
+              </w:rPr>
+              <w:t>ariable indexes inside the varList</w:t>
+            </w:r>
+            <w:r>
+              <w:rPr>
+                <w:rFonts w:ascii="Trebuchet MS" w:hAnsi="Trebuchet MS" w:cs="Times New Roman"/>
+                <w:b w:val="0"/>
+              </w:rPr>
+              <w:t xml:space="preserve"> or s given is out of range, do nothing.</w:t>
             </w:r>
           </w:p>
         </w:tc>
@@ -15486,7 +15356,7 @@
               </w:rPr>
             </w:pPr>
             <w:r>
-              <w:t>VOID setModifiesProcedures (PROCNAME procName, VARNAME varName);</w:t>
+              <w:t>VOID setModifiesProc (PROCINDEX procIndex, PROCINDEX_LIST procList);</w:t>
             </w:r>
             <w:r>
               <w:br/>
@@ -15506,7 +15376,7 @@
                 <w:color w:val="000000"/>
                 <w:lang w:eastAsia="en-SG"/>
               </w:rPr>
-              <w:t>Description: Set the Modifies relationship between procName and varName to be true.</w:t>
+              <w:t>Description: Set the Modifies relationship between procIndex and the procedure index inside the proclist to be true.</w:t>
             </w:r>
           </w:p>
           <w:p>
@@ -15524,7 +15394,7 @@
                 <w:color w:val="000000"/>
                 <w:lang w:eastAsia="en-SG"/>
               </w:rPr>
-              <w:t>If either p or v given is out of range, do nothing.</w:t>
+              <w:t>If any of the procedure index in procList or procIndex given is out of range, do nothing.</w:t>
             </w:r>
           </w:p>
         </w:tc>
@@ -15904,8 +15774,14 @@
           <w:p>
             <w:pPr>
               <w:pStyle w:val="ProgramAPI"/>
-            </w:pPr>
-            <w:r>
+              <w:rPr>
+                <w:color w:val="FFC000"/>
+              </w:rPr>
+            </w:pPr>
+            <w:r>
+              <w:rPr>
+                <w:color w:val="FFC000"/>
+              </w:rPr>
               <w:lastRenderedPageBreak/>
               <w:t>PROCNAME_LIST getModifiesProcedures(VARNAME varName);</w:t>
             </w:r>
@@ -15915,7 +15791,7 @@
               <w:spacing w:after="0" w:line="240" w:lineRule="auto"/>
               <w:rPr>
                 <w:rFonts w:ascii="Times New Roman" w:eastAsia="Times New Roman" w:hAnsi="Times New Roman" w:cs="Times New Roman"/>
-                <w:color w:val="5A5A5A" w:themeColor="text1" w:themeTint="A5"/>
+                <w:color w:val="FFC000"/>
                 <w:lang w:eastAsia="en-SG"/>
               </w:rPr>
             </w:pPr>
@@ -15925,13 +15801,14 @@
               <w:spacing w:after="0" w:line="240" w:lineRule="auto"/>
               <w:rPr>
                 <w:rFonts w:ascii="Times New Roman" w:eastAsia="Times New Roman" w:hAnsi="Times New Roman" w:cs="Times New Roman"/>
-                <w:lang w:eastAsia="en-SG"/>
-              </w:rPr>
-            </w:pPr>
-            <w:r>
-              <w:rPr>
-                <w:rFonts w:ascii="Trebuchet MS" w:eastAsia="Times New Roman" w:hAnsi="Trebuchet MS" w:cs="Times New Roman"/>
-                <w:color w:val="000000"/>
+                <w:color w:val="FFC000"/>
+                <w:lang w:eastAsia="en-SG"/>
+              </w:rPr>
+            </w:pPr>
+            <w:r>
+              <w:rPr>
+                <w:rFonts w:ascii="Trebuchet MS" w:eastAsia="Times New Roman" w:hAnsi="Trebuchet MS" w:cs="Times New Roman"/>
+                <w:color w:val="FFC000"/>
                 <w:lang w:eastAsia="en-SG"/>
               </w:rPr>
               <w:t>Description: Given varName, get all of the Procedure whose Modifies relationship with varName in the ModifiesStatementsTable is true. Return the list of all of the PROCNAME.</w:t>
@@ -15942,14 +15819,14 @@
               <w:spacing w:after="0" w:line="0" w:lineRule="atLeast"/>
               <w:rPr>
                 <w:rFonts w:ascii="Times New Roman" w:eastAsia="Times New Roman" w:hAnsi="Times New Roman" w:cs="Times New Roman"/>
-                <w:color w:val="5A5A5A" w:themeColor="text1" w:themeTint="A5"/>
-                <w:lang w:eastAsia="en-SG"/>
-              </w:rPr>
-            </w:pPr>
-            <w:r>
-              <w:rPr>
-                <w:rFonts w:ascii="Trebuchet MS" w:eastAsia="Times New Roman" w:hAnsi="Trebuchet MS" w:cs="Times New Roman"/>
-                <w:color w:val="000000"/>
+                <w:color w:val="FFC000"/>
+                <w:lang w:eastAsia="en-SG"/>
+              </w:rPr>
+            </w:pPr>
+            <w:r>
+              <w:rPr>
+                <w:rFonts w:ascii="Trebuchet MS" w:eastAsia="Times New Roman" w:hAnsi="Trebuchet MS" w:cs="Times New Roman"/>
+                <w:color w:val="FFC000"/>
                 <w:lang w:eastAsia="en-SG"/>
               </w:rPr>
               <w:t>If no PROCNAME fulfils the condition, return empty LIST.</w:t>
@@ -15977,8 +15854,14 @@
           <w:p>
             <w:pPr>
               <w:pStyle w:val="ProgramAPI"/>
-            </w:pPr>
-            <w:r>
+              <w:rPr>
+                <w:color w:val="FFC000"/>
+              </w:rPr>
+            </w:pPr>
+            <w:r>
+              <w:rPr>
+                <w:color w:val="FFC000"/>
+              </w:rPr>
               <w:t>VARNAME_LIST getModifiesProcedureVariable(PROCNAME procName);</w:t>
             </w:r>
           </w:p>
@@ -15987,7 +15870,7 @@
               <w:spacing w:after="0" w:line="240" w:lineRule="auto"/>
               <w:rPr>
                 <w:rFonts w:ascii="Times New Roman" w:eastAsia="Times New Roman" w:hAnsi="Times New Roman" w:cs="Times New Roman"/>
-                <w:color w:val="5A5A5A" w:themeColor="text1" w:themeTint="A5"/>
+                <w:color w:val="FFC000"/>
                 <w:lang w:eastAsia="en-SG"/>
               </w:rPr>
             </w:pPr>
@@ -15997,13 +15880,14 @@
               <w:spacing w:after="0" w:line="240" w:lineRule="auto"/>
               <w:rPr>
                 <w:rFonts w:ascii="Times New Roman" w:eastAsia="Times New Roman" w:hAnsi="Times New Roman" w:cs="Times New Roman"/>
-                <w:lang w:eastAsia="en-SG"/>
-              </w:rPr>
-            </w:pPr>
-            <w:r>
-              <w:rPr>
-                <w:rFonts w:ascii="Trebuchet MS" w:eastAsia="Times New Roman" w:hAnsi="Trebuchet MS" w:cs="Times New Roman"/>
-                <w:color w:val="000000"/>
+                <w:color w:val="FFC000"/>
+                <w:lang w:eastAsia="en-SG"/>
+              </w:rPr>
+            </w:pPr>
+            <w:r>
+              <w:rPr>
+                <w:rFonts w:ascii="Trebuchet MS" w:eastAsia="Times New Roman" w:hAnsi="Trebuchet MS" w:cs="Times New Roman"/>
+                <w:color w:val="FFC000"/>
                 <w:lang w:eastAsia="en-SG"/>
               </w:rPr>
               <w:t>Description: Given procName, get all of the VARNAME whose Modifies relationship with procName in the ModifiesStatementsTable is true. Return the list of all of the VARNAME.</w:t>
@@ -16014,14 +15898,14 @@
               <w:spacing w:after="0" w:line="0" w:lineRule="atLeast"/>
               <w:rPr>
                 <w:rFonts w:ascii="Times New Roman" w:eastAsia="Times New Roman" w:hAnsi="Times New Roman" w:cs="Times New Roman"/>
-                <w:color w:val="5A5A5A" w:themeColor="text1" w:themeTint="A5"/>
-                <w:lang w:eastAsia="en-SG"/>
-              </w:rPr>
-            </w:pPr>
-            <w:r>
-              <w:rPr>
-                <w:rFonts w:ascii="Trebuchet MS" w:eastAsia="Times New Roman" w:hAnsi="Trebuchet MS" w:cs="Times New Roman"/>
-                <w:color w:val="000000"/>
+                <w:color w:val="FFC000"/>
+                <w:lang w:eastAsia="en-SG"/>
+              </w:rPr>
+            </w:pPr>
+            <w:r>
+              <w:rPr>
+                <w:rFonts w:ascii="Trebuchet MS" w:eastAsia="Times New Roman" w:hAnsi="Trebuchet MS" w:cs="Times New Roman"/>
+                <w:color w:val="FFC000"/>
                 <w:lang w:eastAsia="en-SG"/>
               </w:rPr>
               <w:t>If no VARNAME fulfils the condition, return empty LIST.</w:t>
@@ -16044,7 +15928,7 @@
         <w:pStyle w:val="Heading2"/>
       </w:pPr>
       <w:bookmarkStart w:id="53" w:name="_Toc384845088"/>
-      <w:bookmarkStart w:id="54" w:name="_Toc397463100"/>
+      <w:bookmarkStart w:id="54" w:name="_Toc397883868"/>
       <w:r>
         <w:t>9</w:t>
       </w:r>
@@ -16238,7 +16122,7 @@
                 <w:color w:val="000000"/>
                 <w:lang w:eastAsia="en-SG"/>
               </w:rPr>
-              <w:t>If s or v given is out of range, do nothing.</w:t>
+              <w:t>If s or varName given is out of range, do nothing.</w:t>
             </w:r>
           </w:p>
         </w:tc>
@@ -16263,9 +16147,12 @@
           <w:p>
             <w:pPr>
               <w:pStyle w:val="ProgramAPI"/>
-            </w:pPr>
-            <w:r>
-              <w:t>VOID setUsesProcedures (PROCNAME procName, VARNAME varName);</w:t>
+              <w:rPr>
+                <w:color w:val="5A5A5A" w:themeColor="text1" w:themeTint="A5"/>
+              </w:rPr>
+            </w:pPr>
+            <w:r>
+              <w:t>VOID setUses (STMTNUM s, VARINDEX_LIST varList);</w:t>
             </w:r>
           </w:p>
           <w:p>
@@ -16273,7 +16160,6 @@
               <w:spacing w:after="0" w:line="240" w:lineRule="auto"/>
               <w:rPr>
                 <w:rFonts w:ascii="Times New Roman" w:eastAsia="Times New Roman" w:hAnsi="Times New Roman" w:cs="Times New Roman"/>
-                <w:color w:val="5A5A5A" w:themeColor="text1" w:themeTint="A5"/>
                 <w:lang w:eastAsia="en-SG"/>
               </w:rPr>
             </w:pPr>
@@ -16292,25 +16178,33 @@
                 <w:color w:val="000000"/>
                 <w:lang w:eastAsia="en-SG"/>
               </w:rPr>
-              <w:t>Description: Set the Uses relationship between procName and varName to be true.</w:t>
-            </w:r>
-          </w:p>
-          <w:p>
-            <w:pPr>
-              <w:spacing w:after="0" w:line="0" w:lineRule="atLeast"/>
-              <w:rPr>
-                <w:rFonts w:ascii="Times New Roman" w:eastAsia="Times New Roman" w:hAnsi="Times New Roman" w:cs="Times New Roman"/>
-                <w:color w:val="5A5A5A" w:themeColor="text1" w:themeTint="A5"/>
-                <w:lang w:eastAsia="en-SG"/>
-              </w:rPr>
-            </w:pPr>
-            <w:r>
-              <w:rPr>
-                <w:rFonts w:ascii="Trebuchet MS" w:eastAsia="Times New Roman" w:hAnsi="Trebuchet MS" w:cs="Times New Roman"/>
-                <w:color w:val="000000"/>
-                <w:lang w:eastAsia="en-SG"/>
-              </w:rPr>
-              <w:t>If either procName or varName given is invalid, do nothing.</w:t>
+              <w:t>Description: Set the Uses relationship between s and variable index inside varList to be true in the usesTable.</w:t>
+            </w:r>
+          </w:p>
+          <w:p>
+            <w:pPr>
+              <w:pStyle w:val="ProgramAPI"/>
+            </w:pPr>
+            <w:r>
+              <w:rPr>
+                <w:rFonts w:ascii="Trebuchet MS" w:hAnsi="Trebuchet MS" w:cs="Times New Roman"/>
+                <w:b w:val="0"/>
+              </w:rPr>
+              <w:t>If either v</w:t>
+            </w:r>
+            <w:r>
+              <w:rPr>
+                <w:rFonts w:ascii="Trebuchet MS" w:hAnsi="Trebuchet MS" w:cs="Times New Roman"/>
+                <w:b w:val="0"/>
+              </w:rPr>
+              <w:t>ariable indexes inside the varList</w:t>
+            </w:r>
+            <w:r>
+              <w:rPr>
+                <w:rFonts w:ascii="Trebuchet MS" w:hAnsi="Trebuchet MS" w:cs="Times New Roman"/>
+                <w:b w:val="0"/>
+              </w:rPr>
+              <w:t xml:space="preserve"> or s given is out of range, do nothing.</w:t>
             </w:r>
           </w:p>
         </w:tc>
@@ -16335,9 +16229,15 @@
           <w:p>
             <w:pPr>
               <w:pStyle w:val="ProgramAPI"/>
-            </w:pPr>
-            <w:r>
-              <w:t>BOOLEAN isUses (STMTNUM s, VARNAME varName);</w:t>
+              <w:rPr>
+                <w:color w:val="5A5A5A" w:themeColor="text1" w:themeTint="A5"/>
+              </w:rPr>
+            </w:pPr>
+            <w:r>
+              <w:t>VOID setUsesProcedures (PROCINDEX procIndex, PROCINDEX_LIST procList);</w:t>
+            </w:r>
+            <w:r>
+              <w:br/>
             </w:r>
           </w:p>
           <w:p>
@@ -16345,44 +16245,31 @@
               <w:spacing w:after="0" w:line="240" w:lineRule="auto"/>
               <w:rPr>
                 <w:rFonts w:ascii="Times New Roman" w:eastAsia="Times New Roman" w:hAnsi="Times New Roman" w:cs="Times New Roman"/>
-                <w:color w:val="5A5A5A" w:themeColor="text1" w:themeTint="A5"/>
-                <w:lang w:eastAsia="en-SG"/>
-              </w:rPr>
-            </w:pPr>
-          </w:p>
-          <w:p>
-            <w:pPr>
-              <w:spacing w:after="0" w:line="240" w:lineRule="auto"/>
-              <w:rPr>
-                <w:rFonts w:ascii="Times New Roman" w:eastAsia="Times New Roman" w:hAnsi="Times New Roman" w:cs="Times New Roman"/>
-                <w:lang w:eastAsia="en-SG"/>
-              </w:rPr>
-            </w:pPr>
-            <w:r>
-              <w:rPr>
-                <w:rFonts w:ascii="Trebuchet MS" w:eastAsia="Times New Roman" w:hAnsi="Trebuchet MS" w:cs="Times New Roman"/>
-                <w:color w:val="000000"/>
-                <w:lang w:eastAsia="en-SG"/>
-              </w:rPr>
-              <w:t>Description: If the Uses relationship between s and varName in the UsesStatementsTable is true, return true. Otherwise, return false.</w:t>
-            </w:r>
-          </w:p>
-          <w:p>
-            <w:pPr>
-              <w:spacing w:after="0" w:line="0" w:lineRule="atLeast"/>
-              <w:rPr>
-                <w:rFonts w:ascii="Times New Roman" w:eastAsia="Times New Roman" w:hAnsi="Times New Roman" w:cs="Times New Roman"/>
-                <w:color w:val="5A5A5A" w:themeColor="text1" w:themeTint="A5"/>
-                <w:lang w:eastAsia="en-SG"/>
-              </w:rPr>
-            </w:pPr>
-            <w:r>
-              <w:rPr>
-                <w:rFonts w:ascii="Trebuchet MS" w:eastAsia="Times New Roman" w:hAnsi="Trebuchet MS" w:cs="Times New Roman"/>
-                <w:color w:val="000000"/>
-                <w:lang w:eastAsia="en-SG"/>
-              </w:rPr>
-              <w:t>If either s or varName is invalid, return false.</w:t>
+                <w:lang w:eastAsia="en-SG"/>
+              </w:rPr>
+            </w:pPr>
+            <w:r>
+              <w:rPr>
+                <w:rFonts w:ascii="Trebuchet MS" w:eastAsia="Times New Roman" w:hAnsi="Trebuchet MS" w:cs="Times New Roman"/>
+                <w:color w:val="000000"/>
+                <w:lang w:eastAsia="en-SG"/>
+              </w:rPr>
+              <w:t>Description: Set the Uses relationship between procIndex and the procedure indexes inside the procList to be true.</w:t>
+            </w:r>
+          </w:p>
+          <w:p>
+            <w:pPr>
+              <w:pStyle w:val="ProgramAPI"/>
+              <w:rPr>
+                <w:b w:val="0"/>
+              </w:rPr>
+            </w:pPr>
+            <w:r>
+              <w:rPr>
+                <w:rFonts w:ascii="Trebuchet MS" w:hAnsi="Trebuchet MS" w:cs="Times New Roman"/>
+                <w:b w:val="0"/>
+              </w:rPr>
+              <w:t>If any of the procedure indexes in procList or procIndex given is out of range, do nothing.</w:t>
             </w:r>
           </w:p>
         </w:tc>
@@ -16409,7 +16296,7 @@
               <w:pStyle w:val="ProgramAPI"/>
             </w:pPr>
             <w:r>
-              <w:t>BOOLEAN isUsesProcedures (PROCNAME procName, VARNAME varName);</w:t>
+              <w:t>BOOLEAN isUses (STMTNUM s, VARNAME varName);</w:t>
             </w:r>
           </w:p>
           <w:p>
@@ -16436,7 +16323,7 @@
                 <w:color w:val="000000"/>
                 <w:lang w:eastAsia="en-SG"/>
               </w:rPr>
-              <w:t>Description: If the Uses relationship between procName and varName in the UsesStatementsTable is true, return true. Otherwise, return false.</w:t>
+              <w:t>Description: If the Uses relationship between s and varName in the UsesStatementsTable is true, return true. Otherwise, return false.</w:t>
             </w:r>
           </w:p>
           <w:p>
@@ -16454,7 +16341,7 @@
                 <w:color w:val="000000"/>
                 <w:lang w:eastAsia="en-SG"/>
               </w:rPr>
-              <w:t>If either procName or varName is invalid, return false.</w:t>
+              <w:t>If either s or varName is invalid, return false.</w:t>
             </w:r>
           </w:p>
         </w:tc>
@@ -16481,7 +16368,7 @@
               <w:pStyle w:val="ProgramAPI"/>
             </w:pPr>
             <w:r>
-              <w:t>VARINDEX_LIST getUses (STMTNUM s);</w:t>
+              <w:t>BOOLEAN isUsesProcedures (PROCNAME procName, VARNAME varName);</w:t>
             </w:r>
           </w:p>
           <w:p>
@@ -16508,7 +16395,16 @@
                 <w:color w:val="000000"/>
                 <w:lang w:eastAsia="en-SG"/>
               </w:rPr>
-              <w:t>Description: obtain all VARNAME x such that Uses(s,x) is true for each x. Return the list of all of the VARINDEX, by converting it using varTable.</w:t>
+              <w:t xml:space="preserve">Description: If the Uses relationship between procName and varName in the </w:t>
+            </w:r>
+            <w:r>
+              <w:rPr>
+                <w:rFonts w:ascii="Trebuchet MS" w:eastAsia="Times New Roman" w:hAnsi="Trebuchet MS" w:cs="Times New Roman"/>
+                <w:color w:val="000000"/>
+                <w:lang w:eastAsia="en-SG"/>
+              </w:rPr>
+              <w:lastRenderedPageBreak/>
+              <w:t>UsesStatementsTable is true, return true. Otherwise, return false.</w:t>
             </w:r>
           </w:p>
           <w:p>
@@ -16526,7 +16422,7 @@
                 <w:color w:val="000000"/>
                 <w:lang w:eastAsia="en-SG"/>
               </w:rPr>
-              <w:t>If s is out of range, return empty LIST.</w:t>
+              <w:t>If either procName or varName is invalid, return false.</w:t>
             </w:r>
           </w:p>
         </w:tc>
@@ -16554,7 +16450,7 @@
             </w:pPr>
             <w:r>
               <w:lastRenderedPageBreak/>
-              <w:t>STMTNUM_LIST getUses (VARNAME varName);</w:t>
+              <w:t>VARINDEX_LIST getUses (STMTNUM s);</w:t>
             </w:r>
           </w:p>
           <w:p>
@@ -16581,7 +16477,7 @@
                 <w:color w:val="000000"/>
                 <w:lang w:eastAsia="en-SG"/>
               </w:rPr>
-              <w:t>Description: return all STMTNUM x, such that for each x, Uses(x,varName) is true.</w:t>
+              <w:t>Description: obtain all VARNAME x such that Uses(s,x) is true for each x. Return the list of all of the VARINDEX, by converting it using varTable.</w:t>
             </w:r>
           </w:p>
           <w:p>
@@ -16599,7 +16495,7 @@
                 <w:color w:val="000000"/>
                 <w:lang w:eastAsia="en-SG"/>
               </w:rPr>
-              <w:t>If v is invalid, return empty LIST.</w:t>
+              <w:t>If s is out of range, return empty LIST.</w:t>
             </w:r>
           </w:p>
         </w:tc>
@@ -16626,7 +16522,7 @@
               <w:pStyle w:val="ProgramAPI"/>
             </w:pPr>
             <w:r>
-              <w:t>VARNAME_LIST getUsesProceduresVariable(PROCNAME procName);</w:t>
+              <w:t>STMTNUM_LIST getUses (VARNAME varName);</w:t>
             </w:r>
           </w:p>
           <w:p>
@@ -16653,7 +16549,7 @@
                 <w:color w:val="000000"/>
                 <w:lang w:eastAsia="en-SG"/>
               </w:rPr>
-              <w:t>Description: Get all of the VARNAME whose Uses relationship with procName in the UsesStatementsTable is true. Return the list of all of the VARNAME.</w:t>
+              <w:t>Description: return all STMTNUM x, such that for each x, Uses(x,varName) is true.</w:t>
             </w:r>
           </w:p>
           <w:p>
@@ -16671,7 +16567,7 @@
                 <w:color w:val="000000"/>
                 <w:lang w:eastAsia="en-SG"/>
               </w:rPr>
-              <w:t>If procName is invalid, return empty LIST.</w:t>
+              <w:t>If v is invalid, return empty LIST.</w:t>
             </w:r>
           </w:p>
         </w:tc>
@@ -16696,8 +16592,93 @@
           <w:p>
             <w:pPr>
               <w:pStyle w:val="ProgramAPI"/>
-            </w:pPr>
-            <w:r>
+              <w:rPr>
+                <w:color w:val="FFC000"/>
+              </w:rPr>
+            </w:pPr>
+            <w:r>
+              <w:rPr>
+                <w:color w:val="FFC000"/>
+              </w:rPr>
+              <w:t>VARNAME_LIST getUsesProceduresVariable(PROCNAME procName);</w:t>
+            </w:r>
+          </w:p>
+          <w:p>
+            <w:pPr>
+              <w:spacing w:after="0" w:line="240" w:lineRule="auto"/>
+              <w:rPr>
+                <w:rFonts w:ascii="Times New Roman" w:eastAsia="Times New Roman" w:hAnsi="Times New Roman" w:cs="Times New Roman"/>
+                <w:color w:val="FFC000"/>
+                <w:lang w:eastAsia="en-SG"/>
+              </w:rPr>
+            </w:pPr>
+          </w:p>
+          <w:p>
+            <w:pPr>
+              <w:spacing w:after="0" w:line="240" w:lineRule="auto"/>
+              <w:rPr>
+                <w:rFonts w:ascii="Times New Roman" w:eastAsia="Times New Roman" w:hAnsi="Times New Roman" w:cs="Times New Roman"/>
+                <w:color w:val="FFC000"/>
+                <w:lang w:eastAsia="en-SG"/>
+              </w:rPr>
+            </w:pPr>
+            <w:r>
+              <w:rPr>
+                <w:rFonts w:ascii="Trebuchet MS" w:eastAsia="Times New Roman" w:hAnsi="Trebuchet MS" w:cs="Times New Roman"/>
+                <w:color w:val="FFC000"/>
+                <w:lang w:eastAsia="en-SG"/>
+              </w:rPr>
+              <w:t>Description: Get all of the VARNAME whose Uses relationship with procName in the UsesStatementsTable is true. Return the list of all of the VARNAME.</w:t>
+            </w:r>
+          </w:p>
+          <w:p>
+            <w:pPr>
+              <w:spacing w:after="0" w:line="0" w:lineRule="atLeast"/>
+              <w:rPr>
+                <w:rFonts w:ascii="Times New Roman" w:eastAsia="Times New Roman" w:hAnsi="Times New Roman" w:cs="Times New Roman"/>
+                <w:color w:val="FFC000"/>
+                <w:lang w:eastAsia="en-SG"/>
+              </w:rPr>
+            </w:pPr>
+            <w:r>
+              <w:rPr>
+                <w:rFonts w:ascii="Trebuchet MS" w:eastAsia="Times New Roman" w:hAnsi="Trebuchet MS" w:cs="Times New Roman"/>
+                <w:color w:val="FFC000"/>
+                <w:lang w:eastAsia="en-SG"/>
+              </w:rPr>
+              <w:t>If procName is invalid, return empty LIST.</w:t>
+            </w:r>
+          </w:p>
+        </w:tc>
+      </w:tr>
+      <w:tr>
+        <w:tc>
+          <w:tcPr>
+            <w:tcW w:w="0" w:type="auto"/>
+            <w:tcBorders>
+              <w:top w:val="single" w:sz="6" w:space="0" w:color="000000"/>
+              <w:left w:val="single" w:sz="6" w:space="0" w:color="000000"/>
+              <w:bottom w:val="single" w:sz="6" w:space="0" w:color="000000"/>
+              <w:right w:val="single" w:sz="6" w:space="0" w:color="000000"/>
+            </w:tcBorders>
+            <w:tcMar>
+              <w:top w:w="105" w:type="dxa"/>
+              <w:left w:w="105" w:type="dxa"/>
+              <w:bottom w:w="105" w:type="dxa"/>
+              <w:right w:w="105" w:type="dxa"/>
+            </w:tcMar>
+          </w:tcPr>
+          <w:p>
+            <w:pPr>
+              <w:pStyle w:val="ProgramAPI"/>
+              <w:rPr>
+                <w:color w:val="FFC000"/>
+              </w:rPr>
+            </w:pPr>
+            <w:r>
+              <w:rPr>
+                <w:color w:val="FFC000"/>
+              </w:rPr>
               <w:t>PROCNAME_LIST getUsesProcedures(VARNAME varName);</w:t>
             </w:r>
           </w:p>
@@ -16706,7 +16687,7 @@
               <w:spacing w:after="0" w:line="240" w:lineRule="auto"/>
               <w:rPr>
                 <w:rFonts w:ascii="Times New Roman" w:eastAsia="Times New Roman" w:hAnsi="Times New Roman" w:cs="Times New Roman"/>
-                <w:color w:val="5A5A5A" w:themeColor="text1" w:themeTint="A5"/>
+                <w:color w:val="FFC000"/>
                 <w:lang w:eastAsia="en-SG"/>
               </w:rPr>
             </w:pPr>
@@ -16716,13 +16697,14 @@
               <w:spacing w:after="0" w:line="240" w:lineRule="auto"/>
               <w:rPr>
                 <w:rFonts w:ascii="Times New Roman" w:eastAsia="Times New Roman" w:hAnsi="Times New Roman" w:cs="Times New Roman"/>
-                <w:lang w:eastAsia="en-SG"/>
-              </w:rPr>
-            </w:pPr>
-            <w:r>
-              <w:rPr>
-                <w:rFonts w:ascii="Trebuchet MS" w:eastAsia="Times New Roman" w:hAnsi="Trebuchet MS" w:cs="Times New Roman"/>
-                <w:color w:val="000000"/>
+                <w:color w:val="FFC000"/>
+                <w:lang w:eastAsia="en-SG"/>
+              </w:rPr>
+            </w:pPr>
+            <w:r>
+              <w:rPr>
+                <w:rFonts w:ascii="Trebuchet MS" w:eastAsia="Times New Roman" w:hAnsi="Trebuchet MS" w:cs="Times New Roman"/>
+                <w:color w:val="FFC000"/>
                 <w:lang w:eastAsia="en-SG"/>
               </w:rPr>
               <w:t>Description: Given varName, get all of the Procedure whose Uses relationship with v in the UsesStatementsTable is true. Return the list of all of the PROCNAME.</w:t>
@@ -16733,14 +16715,14 @@
               <w:spacing w:after="0" w:line="0" w:lineRule="atLeast"/>
               <w:rPr>
                 <w:rFonts w:ascii="Times New Roman" w:eastAsia="Times New Roman" w:hAnsi="Times New Roman" w:cs="Times New Roman"/>
-                <w:color w:val="5A5A5A" w:themeColor="text1" w:themeTint="A5"/>
-                <w:lang w:eastAsia="en-SG"/>
-              </w:rPr>
-            </w:pPr>
-            <w:r>
-              <w:rPr>
-                <w:rFonts w:ascii="Trebuchet MS" w:eastAsia="Times New Roman" w:hAnsi="Trebuchet MS" w:cs="Times New Roman"/>
-                <w:color w:val="000000"/>
+                <w:color w:val="FFC000"/>
+                <w:lang w:eastAsia="en-SG"/>
+              </w:rPr>
+            </w:pPr>
+            <w:r>
+              <w:rPr>
+                <w:rFonts w:ascii="Trebuchet MS" w:eastAsia="Times New Roman" w:hAnsi="Trebuchet MS" w:cs="Times New Roman"/>
+                <w:color w:val="FFC000"/>
                 <w:lang w:eastAsia="en-SG"/>
               </w:rPr>
               <w:t>If varName is invalid, return empty LIST.</w:t>
@@ -16762,7 +16744,7 @@
       <w:pPr>
         <w:pStyle w:val="Heading2"/>
       </w:pPr>
-      <w:bookmarkStart w:id="55" w:name="_Toc397463101"/>
+      <w:bookmarkStart w:id="55" w:name="_Toc397883869"/>
       <w:r>
         <w:t>10</w:t>
       </w:r>
@@ -16910,7 +16892,7 @@
               <w:pStyle w:val="ProgramAPI"/>
             </w:pPr>
             <w:r>
-              <w:t>VOID setCalls (PROCNAME procCall, PROCNAME procCalled);</w:t>
+              <w:t>VOID setCalls (PROCNAME procCall, PROCNAME procCalled, STMTNUM s);</w:t>
             </w:r>
           </w:p>
           <w:p>
@@ -16927,6 +16909,24 @@
             <w:pPr>
               <w:spacing w:after="0" w:line="0" w:lineRule="atLeast"/>
               <w:rPr>
+                <w:rFonts w:ascii="Trebuchet MS" w:eastAsia="Times New Roman" w:hAnsi="Trebuchet MS" w:cs="Times New Roman"/>
+                <w:color w:val="000000"/>
+                <w:lang w:eastAsia="en-SG"/>
+              </w:rPr>
+            </w:pPr>
+            <w:r>
+              <w:rPr>
+                <w:rFonts w:ascii="Trebuchet MS" w:eastAsia="Times New Roman" w:hAnsi="Trebuchet MS" w:cs="Times New Roman"/>
+                <w:color w:val="000000"/>
+                <w:lang w:eastAsia="en-SG"/>
+              </w:rPr>
+              <w:t>Description: Set the Calls relationship between procCall and procCalled to be true. The statement number s where the calls is invoked will be stored as well.</w:t>
+            </w:r>
+          </w:p>
+          <w:p>
+            <w:pPr>
+              <w:spacing w:after="0" w:line="0" w:lineRule="atLeast"/>
+              <w:rPr>
                 <w:rFonts w:ascii="Times New Roman" w:eastAsia="Times New Roman" w:hAnsi="Times New Roman" w:cs="Times New Roman"/>
                 <w:color w:val="5A5A5A" w:themeColor="text1" w:themeTint="A5"/>
                 <w:lang w:eastAsia="en-SG"/>
@@ -16938,7 +16938,7 @@
                 <w:color w:val="000000"/>
                 <w:lang w:eastAsia="en-SG"/>
               </w:rPr>
-              <w:t>Description: Set the Calls relationship between procCall and procCalled to be true. If procCall or procCalled does not exists, error (or throw exception).</w:t>
+              <w:t>If procCall or procCalled does not exists, error (or throw exception).</w:t>
             </w:r>
           </w:p>
         </w:tc>
@@ -17037,7 +17037,7 @@
               <w:pStyle w:val="ProgramAPI"/>
             </w:pPr>
             <w:r>
-              <w:t>PROCNAME_LIST getCalls(PROCNAME procCalled);</w:t>
+              <w:t>PROCINDEX_LIST getCalls();</w:t>
             </w:r>
           </w:p>
           <w:p>
@@ -17052,20 +17052,44 @@
           </w:p>
           <w:p>
             <w:pPr>
-              <w:spacing w:after="0" w:line="0" w:lineRule="atLeast"/>
-              <w:rPr>
-                <w:rFonts w:ascii="Times New Roman" w:eastAsia="Times New Roman" w:hAnsi="Times New Roman" w:cs="Times New Roman"/>
-                <w:color w:val="5A5A5A" w:themeColor="text1" w:themeTint="A5"/>
-                <w:lang w:eastAsia="en-SG"/>
-              </w:rPr>
-            </w:pPr>
-            <w:r>
-              <w:rPr>
-                <w:rFonts w:ascii="Trebuchet MS" w:eastAsia="Times New Roman" w:hAnsi="Trebuchet MS" w:cs="Times New Roman"/>
-                <w:color w:val="000000"/>
-                <w:lang w:eastAsia="en-SG"/>
-              </w:rPr>
-              <w:t xml:space="preserve">Description: Returns all procedures that calls procCalled directly. </w:t>
+              <w:pStyle w:val="ProgramAPI"/>
+              <w:rPr>
+                <w:rFonts w:ascii="Trebuchet MS" w:hAnsi="Trebuchet MS" w:cs="Times New Roman"/>
+                <w:b w:val="0"/>
+              </w:rPr>
+            </w:pPr>
+            <w:r>
+              <w:rPr>
+                <w:rFonts w:ascii="Trebuchet MS" w:hAnsi="Trebuchet MS" w:cs="Times New Roman"/>
+                <w:b w:val="0"/>
+              </w:rPr>
+              <w:t xml:space="preserve">Description: Returns all procedures that calls </w:t>
+            </w:r>
+            <w:r>
+              <w:rPr>
+                <w:rFonts w:ascii="Trebuchet MS" w:hAnsi="Trebuchet MS" w:cs="Times New Roman"/>
+                <w:b w:val="0"/>
+              </w:rPr>
+              <w:t>other procedures</w:t>
+            </w:r>
+            <w:r>
+              <w:rPr>
+                <w:rFonts w:ascii="Trebuchet MS" w:hAnsi="Trebuchet MS" w:cs="Times New Roman"/>
+                <w:b w:val="0"/>
+              </w:rPr>
+              <w:t xml:space="preserve"> directly.</w:t>
+            </w:r>
+          </w:p>
+          <w:p>
+            <w:pPr>
+              <w:pStyle w:val="ProgramAPI"/>
+            </w:pPr>
+            <w:r>
+              <w:rPr>
+                <w:rFonts w:ascii="Trebuchet MS" w:hAnsi="Trebuchet MS" w:cs="Times New Roman"/>
+                <w:b w:val="0"/>
+              </w:rPr>
+              <w:t>If no procedure if found, return an empty vector.</w:t>
             </w:r>
           </w:p>
         </w:tc>
@@ -17092,7 +17116,8 @@
               <w:pStyle w:val="ProgramAPI"/>
             </w:pPr>
             <w:r>
-              <w:t>PROCNAME_LIST getCalled(PROCNAME procCalls);</w:t>
+              <w:lastRenderedPageBreak/>
+              <w:t>PROCINDEX_LIST getCalls(PROCNAME procCalled);</w:t>
             </w:r>
           </w:p>
           <w:p>
@@ -17109,6 +17134,24 @@
             <w:pPr>
               <w:spacing w:after="0" w:line="0" w:lineRule="atLeast"/>
               <w:rPr>
+                <w:rFonts w:ascii="Trebuchet MS" w:eastAsia="Times New Roman" w:hAnsi="Trebuchet MS" w:cs="Times New Roman"/>
+                <w:color w:val="000000"/>
+                <w:lang w:eastAsia="en-SG"/>
+              </w:rPr>
+            </w:pPr>
+            <w:r>
+              <w:rPr>
+                <w:rFonts w:ascii="Trebuchet MS" w:eastAsia="Times New Roman" w:hAnsi="Trebuchet MS" w:cs="Times New Roman"/>
+                <w:color w:val="000000"/>
+                <w:lang w:eastAsia="en-SG"/>
+              </w:rPr>
+              <w:t xml:space="preserve">Description: Returns all procedures that calls procCalled directly. </w:t>
+            </w:r>
+          </w:p>
+          <w:p>
+            <w:pPr>
+              <w:spacing w:after="0" w:line="0" w:lineRule="atLeast"/>
+              <w:rPr>
                 <w:rFonts w:ascii="Times New Roman" w:eastAsia="Times New Roman" w:hAnsi="Times New Roman" w:cs="Times New Roman"/>
                 <w:color w:val="5A5A5A" w:themeColor="text1" w:themeTint="A5"/>
                 <w:lang w:eastAsia="en-SG"/>
@@ -17116,11 +17159,9 @@
             </w:pPr>
             <w:r>
               <w:rPr>
-                <w:rFonts w:ascii="Trebuchet MS" w:eastAsia="Times New Roman" w:hAnsi="Trebuchet MS" w:cs="Times New Roman"/>
-                <w:color w:val="000000"/>
-                <w:lang w:eastAsia="en-SG"/>
-              </w:rPr>
-              <w:t xml:space="preserve">Description: returns all procedures that are called by procCalls directly. </w:t>
+                <w:rFonts w:ascii="Trebuchet MS" w:hAnsi="Trebuchet MS" w:cs="Times New Roman"/>
+              </w:rPr>
+              <w:t>If no procedure if found, return an empty vector.</w:t>
             </w:r>
           </w:p>
         </w:tc>
@@ -17144,10 +17185,22 @@
           </w:tcPr>
           <w:p>
             <w:pPr>
-              <w:pStyle w:val="ProgramAPI"/>
-            </w:pPr>
-            <w:r>
-              <w:t>PROCNAME_LIST getCallsStar(PROCNAME procCalled);</w:t>
+              <w:spacing w:after="0" w:line="240" w:lineRule="auto"/>
+              <w:rPr>
+                <w:rFonts w:ascii="Consolas" w:eastAsia="Times New Roman" w:hAnsi="Consolas" w:cs="Consolas"/>
+                <w:b/>
+                <w:color w:val="000000"/>
+                <w:lang w:eastAsia="en-SG"/>
+              </w:rPr>
+            </w:pPr>
+            <w:r>
+              <w:rPr>
+                <w:rFonts w:ascii="Consolas" w:eastAsia="Times New Roman" w:hAnsi="Consolas" w:cs="Consolas"/>
+                <w:b/>
+                <w:color w:val="000000"/>
+                <w:lang w:eastAsia="en-SG"/>
+              </w:rPr>
+              <w:t>PROCINDEX_LIST getCalled();</w:t>
             </w:r>
           </w:p>
           <w:p>
@@ -17162,21 +17215,47 @@
           </w:p>
           <w:p>
             <w:pPr>
-              <w:spacing w:after="0" w:line="0" w:lineRule="atLeast"/>
-              <w:rPr>
-                <w:rFonts w:ascii="Times New Roman" w:eastAsia="Times New Roman" w:hAnsi="Times New Roman" w:cs="Times New Roman"/>
-                <w:color w:val="5A5A5A" w:themeColor="text1" w:themeTint="A5"/>
-                <w:lang w:eastAsia="en-SG"/>
-              </w:rPr>
-            </w:pPr>
-            <w:r>
-              <w:rPr>
-                <w:rFonts w:ascii="Trebuchet MS" w:eastAsia="Times New Roman" w:hAnsi="Trebuchet MS" w:cs="Times New Roman"/>
-                <w:color w:val="000000"/>
-                <w:lang w:eastAsia="en-SG"/>
-              </w:rPr>
-              <w:lastRenderedPageBreak/>
-              <w:t>Description: returns all procedures that calls procCalled indirectly or directly .</w:t>
+              <w:pStyle w:val="ProgramAPI"/>
+              <w:rPr>
+                <w:rFonts w:ascii="Trebuchet MS" w:hAnsi="Trebuchet MS" w:cs="Times New Roman"/>
+                <w:b w:val="0"/>
+              </w:rPr>
+            </w:pPr>
+            <w:r>
+              <w:rPr>
+                <w:rFonts w:ascii="Trebuchet MS" w:hAnsi="Trebuchet MS" w:cs="Times New Roman"/>
+                <w:b w:val="0"/>
+              </w:rPr>
+              <w:t xml:space="preserve">Description: returns all procedures that are called by </w:t>
+            </w:r>
+            <w:r>
+              <w:rPr>
+                <w:rFonts w:ascii="Trebuchet MS" w:hAnsi="Trebuchet MS" w:cs="Times New Roman"/>
+                <w:b w:val="0"/>
+              </w:rPr>
+              <w:t>other procedures</w:t>
+            </w:r>
+            <w:r>
+              <w:rPr>
+                <w:rFonts w:ascii="Trebuchet MS" w:hAnsi="Trebuchet MS" w:cs="Times New Roman"/>
+                <w:b w:val="0"/>
+              </w:rPr>
+              <w:t xml:space="preserve"> directly.</w:t>
+            </w:r>
+          </w:p>
+          <w:p>
+            <w:pPr>
+              <w:pStyle w:val="ProgramAPI"/>
+              <w:rPr>
+                <w:b w:val="0"/>
+              </w:rPr>
+            </w:pPr>
+            <w:r>
+              <w:rPr>
+                <w:rFonts w:ascii="Trebuchet MS" w:hAnsi="Trebuchet MS" w:cs="Times New Roman"/>
+                <w:b w:val="0"/>
+              </w:rPr>
+              <w:t>If no procedure if found, return an empty vector.</w:t>
             </w:r>
           </w:p>
         </w:tc>
@@ -17203,8 +17282,7 @@
               <w:pStyle w:val="ProgramAPI"/>
             </w:pPr>
             <w:r>
-              <w:lastRenderedPageBreak/>
-              <w:t>PROCNAME_LIST getCalledStarBy(PROCNAME procCalls);</w:t>
+              <w:t>PROCINDEX_LIST getCalled(PROCNAME procCalls);</w:t>
             </w:r>
           </w:p>
           <w:p>
@@ -17221,15 +17299,156 @@
             <w:pPr>
               <w:spacing w:after="0" w:line="0" w:lineRule="atLeast"/>
               <w:rPr>
+                <w:rFonts w:ascii="Trebuchet MS" w:eastAsia="Times New Roman" w:hAnsi="Trebuchet MS" w:cs="Times New Roman"/>
+                <w:color w:val="000000"/>
+                <w:lang w:eastAsia="en-SG"/>
+              </w:rPr>
+            </w:pPr>
+            <w:r>
+              <w:rPr>
+                <w:rFonts w:ascii="Trebuchet MS" w:eastAsia="Times New Roman" w:hAnsi="Trebuchet MS" w:cs="Times New Roman"/>
+                <w:color w:val="000000"/>
+                <w:lang w:eastAsia="en-SG"/>
+              </w:rPr>
+              <w:t>Description: returns all procedures that are called by procCalls directly.</w:t>
+            </w:r>
+          </w:p>
+          <w:p>
+            <w:pPr>
+              <w:spacing w:after="0" w:line="0" w:lineRule="atLeast"/>
+              <w:rPr>
+                <w:rFonts w:ascii="Trebuchet MS" w:eastAsia="Times New Roman" w:hAnsi="Trebuchet MS" w:cs="Times New Roman"/>
+                <w:color w:val="000000"/>
+                <w:lang w:eastAsia="en-SG"/>
+              </w:rPr>
+            </w:pPr>
+            <w:r>
+              <w:rPr>
+                <w:rFonts w:ascii="Trebuchet MS" w:hAnsi="Trebuchet MS" w:cs="Times New Roman"/>
+              </w:rPr>
+              <w:t>If no procedure if found, return an empty vector.</w:t>
+            </w:r>
+          </w:p>
+        </w:tc>
+      </w:tr>
+      <w:tr>
+        <w:tc>
+          <w:tcPr>
+            <w:tcW w:w="0" w:type="auto"/>
+            <w:tcBorders>
+              <w:top w:val="single" w:sz="6" w:space="0" w:color="000000"/>
+              <w:left w:val="single" w:sz="6" w:space="0" w:color="000000"/>
+              <w:bottom w:val="single" w:sz="6" w:space="0" w:color="000000"/>
+              <w:right w:val="single" w:sz="6" w:space="0" w:color="000000"/>
+            </w:tcBorders>
+            <w:tcMar>
+              <w:top w:w="105" w:type="dxa"/>
+              <w:left w:w="105" w:type="dxa"/>
+              <w:bottom w:w="105" w:type="dxa"/>
+              <w:right w:w="105" w:type="dxa"/>
+            </w:tcMar>
+          </w:tcPr>
+          <w:p>
+            <w:pPr>
+              <w:pStyle w:val="ProgramAPI"/>
+              <w:rPr>
+                <w:color w:val="FFC000"/>
+              </w:rPr>
+            </w:pPr>
+            <w:r>
+              <w:rPr>
+                <w:color w:val="FFC000"/>
+              </w:rPr>
+              <w:t>PROCINDEX_LIST getCallsStar(PROCNAME procCalled);</w:t>
+            </w:r>
+          </w:p>
+          <w:p>
+            <w:pPr>
+              <w:spacing w:after="0" w:line="240" w:lineRule="auto"/>
+              <w:rPr>
                 <w:rFonts w:ascii="Times New Roman" w:eastAsia="Times New Roman" w:hAnsi="Times New Roman" w:cs="Times New Roman"/>
-                <w:color w:val="5A5A5A" w:themeColor="text1" w:themeTint="A5"/>
-                <w:lang w:eastAsia="en-SG"/>
-              </w:rPr>
-            </w:pPr>
-            <w:r>
-              <w:rPr>
-                <w:rFonts w:ascii="Trebuchet MS" w:eastAsia="Times New Roman" w:hAnsi="Trebuchet MS" w:cs="Times New Roman"/>
-                <w:color w:val="000000"/>
+                <w:color w:val="FFC000"/>
+                <w:lang w:eastAsia="en-SG"/>
+              </w:rPr>
+            </w:pPr>
+          </w:p>
+          <w:p>
+            <w:pPr>
+              <w:spacing w:after="0" w:line="0" w:lineRule="atLeast"/>
+              <w:rPr>
+                <w:rFonts w:ascii="Times New Roman" w:eastAsia="Times New Roman" w:hAnsi="Times New Roman" w:cs="Times New Roman"/>
+                <w:color w:val="FFC000"/>
+                <w:lang w:eastAsia="en-SG"/>
+              </w:rPr>
+            </w:pPr>
+            <w:r>
+              <w:rPr>
+                <w:rFonts w:ascii="Trebuchet MS" w:eastAsia="Times New Roman" w:hAnsi="Trebuchet MS" w:cs="Times New Roman"/>
+                <w:color w:val="FFC000"/>
+                <w:lang w:eastAsia="en-SG"/>
+              </w:rPr>
+              <w:t>Description: returns all procedures that calls procCalled indirectly or directly .</w:t>
+            </w:r>
+          </w:p>
+        </w:tc>
+      </w:tr>
+      <w:tr>
+        <w:trPr>
+          <w:trHeight w:val="335"/>
+        </w:trPr>
+        <w:tc>
+          <w:tcPr>
+            <w:tcW w:w="0" w:type="auto"/>
+            <w:tcBorders>
+              <w:top w:val="single" w:sz="6" w:space="0" w:color="000000"/>
+              <w:left w:val="single" w:sz="6" w:space="0" w:color="000000"/>
+              <w:bottom w:val="single" w:sz="6" w:space="0" w:color="000000"/>
+              <w:right w:val="single" w:sz="6" w:space="0" w:color="000000"/>
+            </w:tcBorders>
+            <w:tcMar>
+              <w:top w:w="105" w:type="dxa"/>
+              <w:left w:w="105" w:type="dxa"/>
+              <w:bottom w:w="105" w:type="dxa"/>
+              <w:right w:w="105" w:type="dxa"/>
+            </w:tcMar>
+          </w:tcPr>
+          <w:p>
+            <w:pPr>
+              <w:pStyle w:val="ProgramAPI"/>
+              <w:rPr>
+                <w:color w:val="FFC000"/>
+              </w:rPr>
+            </w:pPr>
+            <w:r>
+              <w:rPr>
+                <w:color w:val="FFC000"/>
+              </w:rPr>
+              <w:t>PROCINDEX_LIST getCalledStarBy(PROCNAME procCalls);</w:t>
+            </w:r>
+          </w:p>
+          <w:p>
+            <w:pPr>
+              <w:spacing w:after="0" w:line="240" w:lineRule="auto"/>
+              <w:rPr>
+                <w:rFonts w:ascii="Times New Roman" w:eastAsia="Times New Roman" w:hAnsi="Times New Roman" w:cs="Times New Roman"/>
+                <w:color w:val="FFC000"/>
+                <w:lang w:eastAsia="en-SG"/>
+              </w:rPr>
+            </w:pPr>
+          </w:p>
+          <w:p>
+            <w:pPr>
+              <w:spacing w:after="0" w:line="0" w:lineRule="atLeast"/>
+              <w:rPr>
+                <w:rFonts w:ascii="Times New Roman" w:eastAsia="Times New Roman" w:hAnsi="Times New Roman" w:cs="Times New Roman"/>
+                <w:color w:val="FFC000"/>
+                <w:lang w:eastAsia="en-SG"/>
+              </w:rPr>
+            </w:pPr>
+            <w:r>
+              <w:rPr>
+                <w:rFonts w:ascii="Trebuchet MS" w:eastAsia="Times New Roman" w:hAnsi="Trebuchet MS" w:cs="Times New Roman"/>
+                <w:color w:val="FFC000"/>
                 <w:lang w:eastAsia="en-SG"/>
               </w:rPr>
               <w:t>Description: returns all procedures that are called by procCalls indirectly or directly.</w:t>
@@ -17251,7 +17470,7 @@
       <w:pPr>
         <w:pStyle w:val="Heading2"/>
       </w:pPr>
-      <w:bookmarkStart w:id="56" w:name="_Toc397463102"/>
+      <w:bookmarkStart w:id="56" w:name="_Toc397883870"/>
       <w:r>
         <w:t>1</w:t>
       </w:r>
@@ -17261,9 +17480,12 @@
       <w:r>
         <w:tab/>
       </w:r>
+      <w:r>
+        <w:t>Design Extractor</w:t>
+      </w:r>
       <w:bookmarkEnd w:id="56"/>
       <w:r>
-        <w:t xml:space="preserve">Design Extractor </w:t>
+        <w:t xml:space="preserve"> </w:t>
       </w:r>
     </w:p>
     <w:tbl>
@@ -17648,6 +17870,7 @@
               </w:rPr>
             </w:pPr>
             <w:r>
+              <w:lastRenderedPageBreak/>
               <w:t>NODE</w:t>
             </w:r>
             <w:r>
@@ -17776,7 +17999,7 @@
       <w:pPr>
         <w:pStyle w:val="Heading2"/>
       </w:pPr>
-      <w:bookmarkStart w:id="57" w:name="_Toc397463103"/>
+      <w:bookmarkStart w:id="57" w:name="_Toc397883871"/>
       <w:r>
         <w:t>1</w:t>
       </w:r>
@@ -17933,7 +18156,6 @@
               </w:rPr>
             </w:pPr>
             <w:r>
-              <w:lastRenderedPageBreak/>
               <w:t>BOOLEAN isAffects (STMTNUM s1, STMTNUM s2);</w:t>
             </w:r>
           </w:p>
@@ -18145,7 +18367,7 @@
       <w:pPr>
         <w:pStyle w:val="Heading2"/>
       </w:pPr>
-      <w:bookmarkStart w:id="58" w:name="_Toc397463104"/>
+      <w:bookmarkStart w:id="58" w:name="_Toc397883872"/>
       <w:r>
         <w:t>1</w:t>
       </w:r>
@@ -18395,6 +18617,7 @@
                 <w:color w:val="000000"/>
                 <w:lang w:eastAsia="en-SG"/>
               </w:rPr>
+              <w:lastRenderedPageBreak/>
               <w:t>Description: Get all of the STMTNUM from the right side of the AffectsStarTable where the left side is STMTNUM s and the relationship is true. Return all of the STMTNUM in list.</w:t>
             </w:r>
           </w:p>
@@ -18443,6 +18666,7 @@
               </w:rPr>
             </w:pPr>
             <w:r>
+              <w:lastRenderedPageBreak/>
               <w:t>STMTNUM_LIST getAffectedStarBy (STMTNUM s);</w:t>
             </w:r>
           </w:p>
@@ -18499,7 +18723,7 @@
         <w:pStyle w:val="Heading2"/>
         <w:jc w:val="both"/>
       </w:pPr>
-      <w:bookmarkStart w:id="59" w:name="_Toc397463105"/>
+      <w:bookmarkStart w:id="59" w:name="_Toc397883873"/>
       <w:r>
         <w:t>14</w:t>
       </w:r>
@@ -18580,16 +18804,7 @@
                 <w:color w:val="000000"/>
                 <w:lang w:eastAsia="en-SG"/>
               </w:rPr>
-              <w:t xml:space="preserve">: Parser is responsible to read the query code, tokenize the appropriate </w:t>
-            </w:r>
-            <w:r>
-              <w:rPr>
-                <w:rFonts w:ascii="Trebuchet MS" w:eastAsia="Times New Roman" w:hAnsi="Trebuchet MS" w:cs="Times New Roman"/>
-                <w:color w:val="000000"/>
-                <w:lang w:eastAsia="en-SG"/>
-              </w:rPr>
-              <w:lastRenderedPageBreak/>
-              <w:t>sentences, and build a Query class structure to be used by QueryEvaluator</w:t>
+              <w:t>: Parser is responsible to read the query code, tokenize the appropriate sentences, and build a Query class structure to be used by QueryEvaluator</w:t>
             </w:r>
           </w:p>
         </w:tc>
@@ -18629,7 +18844,6 @@
                 <w:color w:val="000000"/>
                 <w:lang w:eastAsia="en-SG"/>
               </w:rPr>
-              <w:lastRenderedPageBreak/>
               <w:t>API:</w:t>
             </w:r>
           </w:p>
@@ -18937,7 +19151,7 @@
           <w:rPr>
             <w:noProof/>
           </w:rPr>
-          <w:t>13</w:t>
+          <w:t>1</w:t>
         </w:r>
         <w:r>
           <w:rPr>
@@ -21725,6 +21939,7 @@
   <w:style w:type="character" w:default="1" w:styleId="DefaultParagraphFont">
     <w:name w:val="Default Paragraph Font"/>
     <w:uiPriority w:val="1"/>
+    <w:semiHidden/>
     <w:unhideWhenUsed/>
   </w:style>
   <w:style w:type="table" w:default="1" w:styleId="TableNormal">
@@ -22919,6 +23134,7 @@
   <w:style w:type="character" w:default="1" w:styleId="DefaultParagraphFont">
     <w:name w:val="Default Paragraph Font"/>
     <w:uiPriority w:val="1"/>
+    <w:semiHidden/>
     <w:unhideWhenUsed/>
   </w:style>
   <w:style w:type="table" w:default="1" w:styleId="TableNormal">
@@ -24027,7 +24243,7 @@
 </file>
 
 <file path=customXml/itemProps2.xml><?xml version="1.0" encoding="utf-8"?>
-<ds:datastoreItem xmlns:ds="http://schemas.openxmlformats.org/officeDocument/2006/customXml" ds:itemID="{EF34925C-C481-47FD-AACC-5CD2E73EF1FA}">
+<ds:datastoreItem xmlns:ds="http://schemas.openxmlformats.org/officeDocument/2006/customXml" ds:itemID="{8FDA2450-7107-4BAC-BC9C-2E10DA45220A}">
   <ds:schemaRefs>
     <ds:schemaRef ds:uri="http://schemas.openxmlformats.org/officeDocument/2006/bibliography"/>
   </ds:schemaRefs>

</xml_diff>